<commit_message>
Early morning work 21/02
</commit_message>
<xml_diff>
--- a/Independent Study Paper 1st Draft.docx
+++ b/Independent Study Paper 1st Draft.docx
@@ -122,7 +122,12 @@
     </w:p>
     <w:p>
       <w:r>
-        <w:t xml:space="preserve">An initial search performed on the University of South Wales Library portal, looking for articles associated with deep learning. For this purpose, I used multiple searches using the additional key words of “medical”, “scientific”, “commercial”, “industrial” and “applications”. An initial selection process involved picking articles and conference proceedings based on their relevance to deep learning. From here I went into each article and downloaded a PDF copy where available and any associated articles I could find that were presented on the website. I found a large quantity of articles available, particularly on the website “ScienceDirect” and downloaded a few dozen linked articles. Going further, I searched directly on the ScienceDirect website for articles on deep learning and found many. I then followed this up with a set of searches on google scholar, JSTOR, </w:t>
+        <w:t xml:space="preserve">An initial search performed on the University of South Wales Library portal, looking for articles associated with deep learning. For this purpose, I used multiple searches using the additional key words of “medical”, “scientific”, “commercial”, “industrial” and “applications”. An initial selection process involved picking articles and conference proceedings based on their relevance to deep </w:t>
+      </w:r>
+      <w:bookmarkStart w:id="0" w:name="_GoBack"/>
+      <w:bookmarkEnd w:id="0"/>
+      <w:r>
+        <w:t xml:space="preserve">learning. From here I went into each article and downloaded a PDF copy where available and any associated articles I could find that were presented on the website. I found a large quantity of articles available, particularly on the website “ScienceDirect” and downloaded a few dozen linked articles. Going further, I searched directly on the ScienceDirect website for articles on deep learning and found many. I then followed this up with a set of searches on google scholar, JSTOR, </w:t>
       </w:r>
       <w:proofErr w:type="spellStart"/>
       <w:r>
@@ -184,12 +189,7 @@
         <w:pStyle w:val="ListBullet"/>
       </w:pPr>
       <w:r>
-        <w:t>The article does n</w:t>
-      </w:r>
-      <w:bookmarkStart w:id="0" w:name="_GoBack"/>
-      <w:bookmarkEnd w:id="0"/>
-      <w:r>
-        <w:t>ot go into sufficient detail to be useful or coverage of the subject is very low</w:t>
+        <w:t>The article does not go into sufficient detail to be useful or coverage of the subject is very low</w:t>
       </w:r>
     </w:p>
     <w:p>
@@ -253,7 +253,13 @@
         <w:rPr>
           <w:rStyle w:val="selectable"/>
         </w:rPr>
-        <w:t xml:space="preserve">). </w:t>
+        <w:t>)</w:t>
+      </w:r>
+      <w:r>
+        <w:rPr>
+          <w:rStyle w:val="selectable"/>
+        </w:rPr>
+        <w:t xml:space="preserve">. Using simulation of ground-based particle detectors on a regular grid of neural network nodes, it was found that resolution of higher cosmic ray energy was improved. </w:t>
       </w:r>
     </w:p>
     <w:p>
@@ -265,6 +271,11 @@
       </w:r>
     </w:p>
     <w:p>
+      <w:pPr>
+        <w:rPr>
+          <w:rStyle w:val="selectable"/>
+        </w:rPr>
+      </w:pPr>
       <w:r>
         <w:t>Medical applications include the use of predicting patient conditions based on medical history and diagnosing tumours from scan results.</w:t>
       </w:r>
@@ -291,6 +302,13 @@
         </w:rPr>
         <w:t xml:space="preserve"> et al., 2017). </w:t>
       </w:r>
+    </w:p>
+    <w:p>
+      <w:pPr>
+        <w:rPr>
+          <w:rStyle w:val="selectable"/>
+        </w:rPr>
+      </w:pPr>
       <w:r>
         <w:rPr>
           <w:rStyle w:val="selectable"/>
@@ -313,13 +331,62 @@
         <w:rPr>
           <w:rStyle w:val="selectable"/>
         </w:rPr>
-        <w:t xml:space="preserve">, with segmentation of tumours automated </w:t>
-      </w:r>
-      <w:r>
-        <w:rPr>
-          <w:rStyle w:val="selectable"/>
-        </w:rPr>
-        <w:t>(Zhao et al., 2018)</w:t>
+        <w:t>, specifically involving Lung Adenocarcinoma, Stomach Adenocarcinoma and Breast Invasive Carcinoma. Results concluded with an increase in prediction accuracy with all tested RNA-sequence data sets.</w:t>
+      </w:r>
+    </w:p>
+    <w:p>
+      <w:pPr>
+        <w:rPr>
+          <w:rStyle w:val="selectable"/>
+        </w:rPr>
+      </w:pPr>
+      <w:r>
+        <w:rPr>
+          <w:rStyle w:val="selectable"/>
+        </w:rPr>
+        <w:t>S</w:t>
+      </w:r>
+      <w:r>
+        <w:rPr>
+          <w:rStyle w:val="selectable"/>
+        </w:rPr>
+        <w:t xml:space="preserve">egmentation of </w:t>
+      </w:r>
+      <w:r>
+        <w:rPr>
+          <w:rStyle w:val="selectable"/>
+        </w:rPr>
+        <w:t xml:space="preserve">brain </w:t>
+      </w:r>
+      <w:r>
+        <w:rPr>
+          <w:rStyle w:val="selectable"/>
+        </w:rPr>
+        <w:t>tumours</w:t>
+      </w:r>
+      <w:r>
+        <w:rPr>
+          <w:rStyle w:val="selectable"/>
+        </w:rPr>
+        <w:t xml:space="preserve"> in scans have been</w:t>
+      </w:r>
+      <w:r>
+        <w:rPr>
+          <w:rStyle w:val="selectable"/>
+        </w:rPr>
+        <w:t xml:space="preserve"> automated</w:t>
+      </w:r>
+      <w:r>
+        <w:rPr>
+          <w:rStyle w:val="selectable"/>
+        </w:rPr>
+        <w:t xml:space="preserve"> with deep learning</w:t>
+      </w:r>
+      <w:r>
+        <w:rPr>
+          <w:rStyle w:val="selectable"/>
+        </w:rPr>
+        <w:t xml:space="preserve"> (Zhao et al., 2018)</w:t>
       </w:r>
       <w:r>
         <w:rPr>
@@ -327,47 +394,66 @@
         </w:rPr>
         <w:t xml:space="preserve">. </w:t>
       </w:r>
-      <w:r>
-        <w:rPr>
-          <w:rStyle w:val="selectable"/>
-        </w:rPr>
-        <w:t xml:space="preserve">Lesion detection in the context of diabetic retinopathy, a preventable side effect of diabetes has been shown to be automated using deep learning </w:t>
-      </w:r>
-      <w:r>
-        <w:rPr>
-          <w:rStyle w:val="selectable"/>
-        </w:rPr>
-        <w:t>(Orlando et al., 2018)</w:t>
-      </w:r>
-      <w:r>
-        <w:rPr>
-          <w:rStyle w:val="selectable"/>
-        </w:rPr>
+    </w:p>
+    <w:p>
+      <w:r>
+        <w:rPr>
+          <w:rStyle w:val="selectable"/>
+        </w:rPr>
+        <w:t xml:space="preserve">Lesion detection in the context of diabetic retinopathy, a preventable side effect of diabetes has been shown to be automated using deep learning (Orlando et al., 2018). </w:t>
+      </w:r>
+    </w:p>
+    <w:p>
+      <w:pPr>
+        <w:pStyle w:val="Heading1"/>
+      </w:pPr>
+      <w:r>
+        <w:t>Commercial Applications of Deep Learning</w:t>
+      </w:r>
+    </w:p>
+    <w:p>
+      <w:r>
+        <w:t>Commercial applications include the use of self-driving cars</w:t>
+      </w:r>
+      <w:r>
+        <w:t>, using deep learning algorithms that can accurately detect the presence of vehicles and road lanes</w:t>
+      </w:r>
+      <w:r>
         <w:t xml:space="preserve">. </w:t>
       </w:r>
+      <w:r>
+        <w:t xml:space="preserve">Detecting pedestrians via their head pose and body orientation, a subset of automated human activity recognition, is tackled by deep learning (Raza et al., 2018). Because the orientation of a head and torso is greatly predictive of human movement, correct estimates are of great use for automobiles avoiding collision. Raza et al. in experiments achieved a mean accuracy of 0.91 and 0.92 for head pose and full body estimation. </w:t>
+      </w:r>
+    </w:p>
+    <w:p>
+      <w:r>
+        <w:lastRenderedPageBreak/>
+        <w:t xml:space="preserve">Deep learning also plays a significant role in data mining using big data </w:t>
+      </w:r>
+      <w:r>
+        <w:rPr>
+          <w:rStyle w:val="selectable"/>
+        </w:rPr>
+        <w:t>(Zhang et al., 2018).</w:t>
+      </w:r>
+      <w:r>
+        <w:rPr>
+          <w:rStyle w:val="selectable"/>
+        </w:rPr>
+        <w:t xml:space="preserve"> Zhang et al. note that deep learning is used to learn features on extremely large datasets but that in the future with increases in computational power slowing down and a simultaneous increase in the size of data sets, it will be more difficult computationally. </w:t>
+      </w:r>
     </w:p>
     <w:p>
       <w:pPr>
         <w:pStyle w:val="Heading1"/>
       </w:pPr>
       <w:r>
-        <w:t>Commercial Applications of Deep Learning</w:t>
-      </w:r>
-    </w:p>
-    <w:p>
-      <w:r>
-        <w:t>Commercial applications include the use of self-driving cars</w:t>
-      </w:r>
-      <w:r>
-        <w:t>, using deep learning algorithms that can accurately detect the presence of vehicles and road lanes</w:t>
-      </w:r>
-      <w:r>
-        <w:t xml:space="preserve">. </w:t>
-      </w:r>
-    </w:p>
-    <w:p>
-      <w:r>
-        <w:t xml:space="preserve">Deep learning also plays a significant role in data mining using big data </w:t>
+        <w:t>Public Safety Applications of Deep Learning</w:t>
+      </w:r>
+    </w:p>
+    <w:p>
+      <w:r>
+        <w:t xml:space="preserve">An approach for detecting traffic accidents from social media data has been demonstrated </w:t>
       </w:r>
       <w:r>
         <w:rPr>
@@ -376,10 +462,18 @@
         <w:t>(Zhang et al., 2018)</w:t>
       </w:r>
       <w:r>
-        <w:rPr>
-          <w:rStyle w:val="selectable"/>
-        </w:rPr>
-        <w:t>.</w:t>
+        <w:t xml:space="preserve">. Deep belief networks (DBN) and long short-term memory were used, with an overall result of 85% accuracy when using a DBN. </w:t>
+      </w:r>
+    </w:p>
+    <w:p>
+      <w:r>
+        <w:t xml:space="preserve">Self-driving also benefits from identification of pedestrian activity, which is difficult with low resolution images </w:t>
+      </w:r>
+      <w:r>
+        <w:rPr>
+          <w:rStyle w:val="selectable"/>
+        </w:rPr>
+        <w:t xml:space="preserve">(Raza et al., 2018). </w:t>
       </w:r>
     </w:p>
     <w:p>
@@ -387,45 +481,31 @@
         <w:pStyle w:val="Heading1"/>
       </w:pPr>
       <w:r>
-        <w:t>Public Safety Applications of Deep Learning</w:t>
-      </w:r>
-    </w:p>
-    <w:p>
-      <w:r>
-        <w:t xml:space="preserve">An approach for detecting traffic accidents from social media data has been demonstrated </w:t>
-      </w:r>
-      <w:r>
-        <w:rPr>
-          <w:rStyle w:val="selectable"/>
-        </w:rPr>
-        <w:t>(Zhang et al., 2018)</w:t>
-      </w:r>
-      <w:r>
-        <w:t>.</w:t>
-      </w:r>
-      <w:r>
-        <w:t xml:space="preserve"> Self-driving also benefits from identification of pedestrian activity, which is difficult with low resolution images </w:t>
-      </w:r>
-      <w:r>
-        <w:rPr>
-          <w:rStyle w:val="selectable"/>
-        </w:rPr>
-        <w:t>(Raza et al., 2018)</w:t>
-      </w:r>
-      <w:r>
-        <w:rPr>
-          <w:rStyle w:val="selectable"/>
-        </w:rPr>
-        <w:t xml:space="preserve">. </w:t>
-      </w:r>
-    </w:p>
-    <w:p>
-      <w:pPr>
-        <w:pStyle w:val="Heading1"/>
-      </w:pPr>
-      <w:r>
-        <w:lastRenderedPageBreak/>
         <w:t>Conclusions</w:t>
+      </w:r>
+    </w:p>
+    <w:p>
+      <w:r>
+        <w:t xml:space="preserve">Medical technology seems to be a less advertised landscape for deep learning than is commonly known. The future potential in medical tech is in two broad scopes; an increase in accuracy of diagnosis and treatment and a reduction in labour required by medical doctors. The first is accomplished through deep learning techniques that act as greatly superior computational algorithms to current medical technology, the second through deep learning acting as a highly technical automation of current technology. </w:t>
+      </w:r>
+    </w:p>
+    <w:p>
+      <w:r>
+        <w:t>Self-driving</w:t>
+      </w:r>
+      <w:r>
+        <w:t xml:space="preserve"> cars are an area that has much documentation and work performed. </w:t>
+      </w:r>
+      <w:r>
+        <w:t xml:space="preserve">It seems inevitable that self-driving cars will be on the roads </w:t>
+      </w:r>
+      <w:proofErr w:type="spellStart"/>
+      <w:r>
+        <w:t>en</w:t>
+      </w:r>
+      <w:proofErr w:type="spellEnd"/>
+      <w:r>
+        <w:t xml:space="preserve"> masse within a matter of years, depending on the results of current testing being performed. </w:t>
       </w:r>
     </w:p>
     <w:p>
@@ -1016,6 +1096,7 @@
         <w:rPr>
           <w:rStyle w:val="selectable"/>
         </w:rPr>
+        <w:lastRenderedPageBreak/>
         <w:t>Xiao, Y., Wu, J., Lin, Z. and Zhao, X. (201</w:t>
       </w:r>
       <w:r>
@@ -1289,7 +1370,7 @@
           <w:rPr>
             <w:noProof/>
           </w:rPr>
-          <w:t>3</w:t>
+          <w:t>4</w:t>
         </w:r>
         <w:r>
           <w:rPr>

</xml_diff>

<commit_message>
Some Organisation of Research, Mid Afternoon Work
</commit_message>
<xml_diff>
--- a/Independent Study Paper 1st Draft.docx
+++ b/Independent Study Paper 1st Draft.docx
@@ -794,22 +794,511 @@
         <w:t>(Zhang et al., 2018)</w:t>
       </w:r>
       <w:r>
+        <w:rPr>
+          <w:rStyle w:val="selectable"/>
+        </w:rPr>
+        <w:t xml:space="preserve"> using the </w:t>
+      </w:r>
+      <w:r>
+        <w:rPr>
+          <w:rStyle w:val="selectable"/>
+        </w:rPr>
+        <w:t>social media tweets from Northern Virginia and New York City</w:t>
+      </w:r>
+      <w:r>
         <w:t xml:space="preserve">. Deep belief networks (DBN) and long short-term memory were used, with an overall result of 85% accuracy when using a DBN. </w:t>
+      </w:r>
+      <w:r>
+        <w:t xml:space="preserve">It was found that 66% of accident related tweets can be located by the local freeway accident log and that more than 80% are directly tied to abnormal traffic data obtained through loop feedback, a local method of obtaining traffic data. Some bias is noted as well as the characteristics of the twitter users having influence, but the strong correlation of abnormal traffic data suggests a definitive link. Of </w:t>
+      </w:r>
+      <w:r>
+        <w:t>note</w:t>
+      </w:r>
+      <w:r>
+        <w:t xml:space="preserve"> is that the usage of tweets picks up accidents that are not reported to the police so while the data is not an excellent primary source, it is an effective secondary source for information that is otherwise unavailable to the authorities. </w:t>
+      </w:r>
+      <w:r>
+        <w:t xml:space="preserve">With the capability for real-time accident monitoring, social media monitoring for accidents could be a viable as a low-level source for plugging gaps in the </w:t>
+      </w:r>
+      <w:r>
+        <w:t xml:space="preserve">real-time </w:t>
+      </w:r>
+      <w:r>
+        <w:t xml:space="preserve">knowledge of the local police force so long as they operate with caution over the fickle nature of tweets. </w:t>
+      </w:r>
+    </w:p>
+    <w:p>
+      <w:pPr>
+        <w:rPr>
+          <w:rStyle w:val="selectable"/>
+        </w:rPr>
+      </w:pPr>
+      <w:r>
+        <w:rPr>
+          <w:rStyle w:val="selectable"/>
+        </w:rPr>
+        <w:t xml:space="preserve">Obstacle detection remains an issue for self-driving cars and for autonomous robots </w:t>
+      </w:r>
+      <w:r>
+        <w:rPr>
+          <w:rStyle w:val="selectable"/>
+        </w:rPr>
+        <w:t>(</w:t>
+      </w:r>
+      <w:proofErr w:type="spellStart"/>
+      <w:r>
+        <w:rPr>
+          <w:rStyle w:val="selectable"/>
+        </w:rPr>
+        <w:t>Dairi</w:t>
+      </w:r>
+      <w:proofErr w:type="spellEnd"/>
+      <w:r>
+        <w:rPr>
+          <w:rStyle w:val="selectable"/>
+        </w:rPr>
+        <w:t xml:space="preserve"> et al., 2018)</w:t>
+      </w:r>
+      <w:r>
+        <w:rPr>
+          <w:rStyle w:val="selectable"/>
+        </w:rPr>
+        <w:t xml:space="preserve">. Using a vision-based obstacle detection system </w:t>
+      </w:r>
+      <w:proofErr w:type="spellStart"/>
+      <w:r>
+        <w:rPr>
+          <w:rStyle w:val="selectable"/>
+        </w:rPr>
+        <w:t>Dairi</w:t>
+      </w:r>
+      <w:proofErr w:type="spellEnd"/>
+      <w:r>
+        <w:rPr>
+          <w:rStyle w:val="selectable"/>
+        </w:rPr>
+        <w:t xml:space="preserve"> et al used deep Boltzmann machines </w:t>
+      </w:r>
+      <w:r>
+        <w:rPr>
+          <w:rStyle w:val="selectable"/>
+        </w:rPr>
+        <w:t>with</w:t>
+      </w:r>
+      <w:r>
+        <w:rPr>
+          <w:rStyle w:val="selectable"/>
+        </w:rPr>
+        <w:t xml:space="preserve"> auto-encoders to greatly reduce the dimensionality of data. </w:t>
+      </w:r>
+      <w:r>
+        <w:rPr>
+          <w:rStyle w:val="selectable"/>
+        </w:rPr>
+        <w:t>Deep learning algorithms use a large quantity of data and processing power, particularly for frame by frame processing. In contrast to a traditional deep learning system that simply has an output layer, auto encoders formed the output layer, directly taking the output and then reducing its footprint. In field testing it was</w:t>
+      </w:r>
+      <w:r>
+        <w:rPr>
+          <w:rStyle w:val="selectable"/>
+        </w:rPr>
+        <w:t xml:space="preserve"> </w:t>
+      </w:r>
+      <w:r>
+        <w:rPr>
+          <w:rStyle w:val="selectable"/>
+        </w:rPr>
+        <w:lastRenderedPageBreak/>
+        <w:t>discovered that an accurate way of determining the</w:t>
+      </w:r>
+      <w:r>
+        <w:rPr>
+          <w:rStyle w:val="selectable"/>
+        </w:rPr>
+        <w:t xml:space="preserve"> number of</w:t>
+      </w:r>
+      <w:r>
+        <w:rPr>
+          <w:rStyle w:val="selectable"/>
+        </w:rPr>
+        <w:t xml:space="preserve"> incidents of obstacles in</w:t>
+      </w:r>
+      <w:r>
+        <w:rPr>
+          <w:rStyle w:val="selectable"/>
+        </w:rPr>
+        <w:t xml:space="preserve"> stereo</w:t>
+      </w:r>
+      <w:r>
+        <w:rPr>
+          <w:rStyle w:val="selectable"/>
+        </w:rPr>
+        <w:t xml:space="preserve">vision was strongly correlated with the density of the surrounding scene.  </w:t>
+      </w:r>
+      <w:r>
+        <w:rPr>
+          <w:rStyle w:val="selectable"/>
+        </w:rPr>
+        <w:t>Additionally, obstacle detection was treated as an anomaly detection problem</w:t>
+      </w:r>
+      <w:r>
+        <w:rPr>
+          <w:rStyle w:val="selectable"/>
+        </w:rPr>
+        <w:t>, with outliers</w:t>
+      </w:r>
+      <w:r>
+        <w:rPr>
+          <w:rStyle w:val="selectable"/>
+        </w:rPr>
+        <w:t xml:space="preserve"> identified, confirmed as obstacles and</w:t>
+      </w:r>
+      <w:r>
+        <w:rPr>
+          <w:rStyle w:val="selectable"/>
+        </w:rPr>
+        <w:t xml:space="preserve"> fed to a tracking </w:t>
+      </w:r>
+      <w:r>
+        <w:rPr>
+          <w:rStyle w:val="selectable"/>
+        </w:rPr>
+        <w:t>system</w:t>
+      </w:r>
+      <w:r>
+        <w:rPr>
+          <w:rStyle w:val="selectable"/>
+        </w:rPr>
+        <w:t xml:space="preserve">. </w:t>
+      </w:r>
+      <w:r>
+        <w:rPr>
+          <w:rStyle w:val="selectable"/>
+        </w:rPr>
+        <w:t xml:space="preserve">False alerts were deal with through the </w:t>
+      </w:r>
+      <w:r>
+        <w:rPr>
+          <w:rStyle w:val="selectable"/>
+        </w:rPr>
+        <w:t>improv</w:t>
+      </w:r>
+      <w:r>
+        <w:rPr>
+          <w:rStyle w:val="selectable"/>
+        </w:rPr>
+        <w:t>ement of</w:t>
+      </w:r>
+      <w:r>
+        <w:rPr>
+          <w:rStyle w:val="selectable"/>
+        </w:rPr>
+        <w:t xml:space="preserve"> accuracy</w:t>
+      </w:r>
+      <w:r>
+        <w:rPr>
+          <w:rStyle w:val="selectable"/>
+        </w:rPr>
+        <w:t xml:space="preserve"> by using</w:t>
+      </w:r>
+      <w:r>
+        <w:rPr>
+          <w:rStyle w:val="selectable"/>
+        </w:rPr>
+        <w:t xml:space="preserve"> two models</w:t>
+      </w:r>
+      <w:r>
+        <w:rPr>
+          <w:rStyle w:val="selectable"/>
+        </w:rPr>
+        <w:t>. These models</w:t>
+      </w:r>
+      <w:r>
+        <w:rPr>
+          <w:rStyle w:val="selectable"/>
+        </w:rPr>
+        <w:t xml:space="preserve"> were used, set and trained for open, free scenes and busy, cluttered and urban scenes</w:t>
+      </w:r>
+      <w:r>
+        <w:rPr>
+          <w:rStyle w:val="selectable"/>
+        </w:rPr>
+        <w:t xml:space="preserve"> respectively</w:t>
+      </w:r>
+      <w:r>
+        <w:rPr>
+          <w:rStyle w:val="selectable"/>
+        </w:rPr>
+        <w:t>. The combination of these two models allowed a more accurate model that was able to deal with fuzzy situations</w:t>
+      </w:r>
+      <w:r>
+        <w:rPr>
+          <w:rStyle w:val="selectable"/>
+        </w:rPr>
+        <w:t>, which are particularly common in very busy urban areas</w:t>
+      </w:r>
+      <w:r>
+        <w:rPr>
+          <w:rStyle w:val="selectable"/>
+        </w:rPr>
+        <w:t xml:space="preserve">. </w:t>
+      </w:r>
+      <w:r>
+        <w:rPr>
+          <w:rStyle w:val="selectable"/>
+        </w:rPr>
+        <w:t>R</w:t>
+      </w:r>
+      <w:r>
+        <w:rPr>
+          <w:rStyle w:val="selectable"/>
+        </w:rPr>
+        <w:t xml:space="preserve">esults </w:t>
+      </w:r>
+      <w:r>
+        <w:rPr>
+          <w:rStyle w:val="selectable"/>
+        </w:rPr>
+        <w:t>proved</w:t>
+      </w:r>
+      <w:r>
+        <w:rPr>
+          <w:rStyle w:val="selectable"/>
+        </w:rPr>
+        <w:t xml:space="preserve"> the reliability of their system in detecting obstacles</w:t>
+      </w:r>
+      <w:r>
+        <w:rPr>
+          <w:rStyle w:val="selectable"/>
+        </w:rPr>
+        <w:t xml:space="preserve"> and in</w:t>
+      </w:r>
+      <w:r>
+        <w:rPr>
+          <w:rStyle w:val="selectable"/>
+        </w:rPr>
+        <w:t xml:space="preserve"> conclusion they noted that </w:t>
+      </w:r>
+      <w:r>
+        <w:rPr>
+          <w:rStyle w:val="selectable"/>
+        </w:rPr>
+        <w:t xml:space="preserve">a high level of </w:t>
+      </w:r>
+      <w:r>
+        <w:rPr>
+          <w:rStyle w:val="selectable"/>
+        </w:rPr>
+        <w:t xml:space="preserve">noise reduction and </w:t>
+      </w:r>
+      <w:r>
+        <w:rPr>
+          <w:rStyle w:val="selectable"/>
+        </w:rPr>
+        <w:t>superior</w:t>
+      </w:r>
+      <w:r>
+        <w:rPr>
+          <w:rStyle w:val="selectable"/>
+        </w:rPr>
+        <w:t xml:space="preserve"> image quality was </w:t>
+      </w:r>
+      <w:r>
+        <w:rPr>
+          <w:rStyle w:val="selectable"/>
+        </w:rPr>
+        <w:t>the</w:t>
+      </w:r>
+      <w:r>
+        <w:rPr>
+          <w:rStyle w:val="selectable"/>
+        </w:rPr>
+        <w:t xml:space="preserve"> primary concern in achieving reliable results. </w:t>
       </w:r>
       <w:bookmarkStart w:id="0" w:name="_GoBack"/>
       <w:bookmarkEnd w:id="0"/>
     </w:p>
     <w:p>
       <w:pPr>
-        <w:rPr>
-          <w:rStyle w:val="selectable"/>
-        </w:rPr>
-      </w:pPr>
-      <w:r>
-        <w:rPr>
-          <w:rStyle w:val="selectable"/>
-        </w:rPr>
-        <w:t xml:space="preserve">Obstacle detection remains an issue for self-driving cars and for autonomous robots </w:t>
+        <w:pStyle w:val="Heading1"/>
+      </w:pPr>
+      <w:r>
+        <w:t>Conclusions</w:t>
+      </w:r>
+    </w:p>
+    <w:p>
+      <w:r>
+        <w:t xml:space="preserve">The predominant theme of deep learning technology is that it greatly reduces the time needed to perform tasks. </w:t>
+      </w:r>
+      <w:r>
+        <w:t>This is multifaceted in that it is partly a direct reduction in computational time but also due to a reduction in dimensionality of the data. Multiple studies (cite here) reference the potential of tackling the curse of dimensionality, a major factor that works against the use of very large datasets. The study on deep filtering for LIGO (cite here) is an example where extreme amounts of data can be used in real time due to the benefits of deep learning</w:t>
+      </w:r>
+      <w:r>
+        <w:t xml:space="preserve"> albeit with a supercomputer</w:t>
+      </w:r>
+      <w:r>
+        <w:t xml:space="preserve">. When the study on big data (cite here) is considered, </w:t>
+      </w:r>
+      <w:r>
+        <w:t xml:space="preserve">it has a prescient statement that </w:t>
+      </w:r>
+      <w:r>
+        <w:t xml:space="preserve">the contraction of Moore’s law means that the </w:t>
+      </w:r>
+      <w:r>
+        <w:t>expansion of algorithms that reduce</w:t>
+      </w:r>
+      <w:r>
+        <w:t xml:space="preserve"> computational power by deep learning will likely become a necessary staple of </w:t>
+      </w:r>
+      <w:r>
+        <w:t xml:space="preserve">projects </w:t>
+      </w:r>
+      <w:r>
+        <w:t xml:space="preserve">that involve large datasets. </w:t>
+      </w:r>
+    </w:p>
+    <w:p>
+      <w:r>
+        <w:t>Medical technology seems to be a less</w:t>
+      </w:r>
+      <w:r>
+        <w:t xml:space="preserve"> publicly</w:t>
+      </w:r>
+      <w:r>
+        <w:t xml:space="preserve"> advertised landscape for deep learning than is commonly known</w:t>
+      </w:r>
+      <w:r>
+        <w:t>, with much focus of the public eye on automotive applications</w:t>
+      </w:r>
+      <w:r>
+        <w:t xml:space="preserve">. The future potential in medical tech is in two broad scopes; an increase in accuracy of diagnosis and treatment and a reduction in labour required by medical doctors. The first is accomplished through deep learning techniques that act as computational algorithms </w:t>
+      </w:r>
+      <w:r>
+        <w:t xml:space="preserve">with greatly superior accuracy compared </w:t>
+      </w:r>
+      <w:r>
+        <w:t xml:space="preserve">to current medical technology, the second through deep learning acting as a highly technical automation of current technology. </w:t>
+      </w:r>
+      <w:r>
+        <w:t>Less time spent by doctors performing routine manual work should not be underrated due to the high demand on their labour in performing life and death operations</w:t>
+      </w:r>
+      <w:r>
+        <w:t xml:space="preserve">, any increase in the ability to diagnose or treat patients means quite literally saving lives. </w:t>
+      </w:r>
+    </w:p>
+    <w:p>
+      <w:r>
+        <w:t>Self-driving</w:t>
+      </w:r>
+      <w:r>
+        <w:t xml:space="preserve"> cars are an area that has much documentation and work performed</w:t>
+      </w:r>
+      <w:r>
+        <w:t>, though it seems the hype is far greater than the reality</w:t>
+      </w:r>
+      <w:r>
+        <w:t>.</w:t>
+      </w:r>
+      <w:r>
+        <w:t xml:space="preserve"> Image processing for automobiles has seen brilliant steps forward over the past few years but it still faces challenges such as requiring a strong locally run CPU and GPU. Attempts have been made at running a </w:t>
+      </w:r>
+      <w:r>
+        <w:t>cloud-based</w:t>
+      </w:r>
+      <w:r>
+        <w:t xml:space="preserve"> image processor though it states openly that connection issues to the cloud server can be an issue. As human lives would be on the line it is reasonable to expect that such computing power would have to be local to the automobile itself. With all that said, i</w:t>
+      </w:r>
+      <w:r>
+        <w:t xml:space="preserve">t seems inevitable that self-driving cars will be on the roads </w:t>
+      </w:r>
+      <w:proofErr w:type="spellStart"/>
+      <w:r>
+        <w:t>en</w:t>
+      </w:r>
+      <w:proofErr w:type="spellEnd"/>
+      <w:r>
+        <w:t xml:space="preserve"> masse within a matter of years, depending on the results of current </w:t>
+      </w:r>
+      <w:r>
+        <w:t>road-</w:t>
+      </w:r>
+      <w:r>
+        <w:t>testing being performed</w:t>
+      </w:r>
+      <w:r>
+        <w:t xml:space="preserve"> in the USA</w:t>
+      </w:r>
+      <w:r>
+        <w:t xml:space="preserve">. </w:t>
+      </w:r>
+      <w:r>
+        <w:t>Image recognition is vitally linked to this, with image quality</w:t>
+      </w:r>
+      <w:r>
+        <w:t xml:space="preserve"> and noise reduction</w:t>
+      </w:r>
+      <w:r>
+        <w:t xml:space="preserve"> being of critical importance. </w:t>
+      </w:r>
+      <w:r>
+        <w:t xml:space="preserve">I conclude that there is no indication there is any barrier to self-driving cars being viable bar the highly complex image processing and associated navigation around perceived obstacles. </w:t>
+      </w:r>
+    </w:p>
+    <w:p>
+      <w:pPr>
+        <w:pStyle w:val="Heading1"/>
+      </w:pPr>
+      <w:r>
+        <w:t>Recommendations and Predictions</w:t>
+      </w:r>
+    </w:p>
+    <w:p>
+      <w:pPr>
+        <w:rPr>
+          <w:rStyle w:val="selectable"/>
+        </w:rPr>
+      </w:pPr>
+      <w:r>
+        <w:t>An expansion in the use of deep learning is inevitable</w:t>
+      </w:r>
+      <w:r>
+        <w:t xml:space="preserve"> as the technology matures</w:t>
+      </w:r>
+      <w:r>
+        <w:t xml:space="preserve">, it is also a field that will </w:t>
+      </w:r>
+      <w:r>
+        <w:t xml:space="preserve">be </w:t>
+      </w:r>
+      <w:r>
+        <w:t xml:space="preserve">rapid </w:t>
+      </w:r>
+      <w:r>
+        <w:t>in its expansion</w:t>
+      </w:r>
+      <w:r>
+        <w:t xml:space="preserve"> over the next few years</w:t>
+      </w:r>
+      <w:r>
+        <w:t xml:space="preserve">, a trend noted by </w:t>
+      </w:r>
+      <w:proofErr w:type="spellStart"/>
+      <w:r>
+        <w:t>Litjens</w:t>
+      </w:r>
+      <w:proofErr w:type="spellEnd"/>
+      <w:r>
+        <w:t xml:space="preserve"> et al. (2017)</w:t>
+      </w:r>
+      <w:r>
+        <w:t xml:space="preserve">. </w:t>
+      </w:r>
+      <w:r>
+        <w:t xml:space="preserve">There has </w:t>
+      </w:r>
+      <w:r>
+        <w:lastRenderedPageBreak/>
+        <w:t xml:space="preserve">been swaying from unsupervised learning to supervised and now back to unsupervised learning, an observation noted in the journal, Nature </w:t>
       </w:r>
       <w:r>
         <w:rPr>
@@ -822,320 +1311,200 @@
         <w:rPr>
           <w:rStyle w:val="selectable"/>
         </w:rPr>
-        <w:t>Dairi</w:t>
-      </w:r>
-      <w:proofErr w:type="spellEnd"/>
-      <w:r>
-        <w:rPr>
-          <w:rStyle w:val="selectable"/>
-        </w:rPr>
-        <w:t xml:space="preserve"> et al., 2018)</w:t>
-      </w:r>
-      <w:r>
-        <w:rPr>
-          <w:rStyle w:val="selectable"/>
-        </w:rPr>
-        <w:t xml:space="preserve">. Using a vision-based obstacle detection system </w:t>
-      </w:r>
-      <w:proofErr w:type="spellStart"/>
-      <w:r>
-        <w:rPr>
-          <w:rStyle w:val="selectable"/>
-        </w:rPr>
-        <w:t>Dairi</w:t>
-      </w:r>
-      <w:proofErr w:type="spellEnd"/>
-      <w:r>
-        <w:rPr>
-          <w:rStyle w:val="selectable"/>
-        </w:rPr>
-        <w:t xml:space="preserve"> et al used deep Boltzmann machines </w:t>
-      </w:r>
-      <w:r>
-        <w:rPr>
-          <w:rStyle w:val="selectable"/>
-        </w:rPr>
-        <w:t>with</w:t>
-      </w:r>
-      <w:r>
-        <w:rPr>
-          <w:rStyle w:val="selectable"/>
-        </w:rPr>
-        <w:t xml:space="preserve"> auto-encoders to greatly reduce the dimensionality of data. </w:t>
-      </w:r>
-      <w:r>
-        <w:rPr>
-          <w:rStyle w:val="selectable"/>
-        </w:rPr>
-        <w:t>Deep learning algorithms use a large quantity of data and processing power, particularly for frame by frame processing. In contrast to a traditional deep learning system that simply has an output layer, auto encoders formed the output layer, directly taking the output and then reducing its footprint. In field testing it was</w:t>
-      </w:r>
-      <w:r>
-        <w:rPr>
-          <w:rStyle w:val="selectable"/>
-        </w:rPr>
-        <w:t xml:space="preserve"> discovered that an accurate way of determining the</w:t>
-      </w:r>
-      <w:r>
-        <w:rPr>
-          <w:rStyle w:val="selectable"/>
-        </w:rPr>
-        <w:t xml:space="preserve"> number of</w:t>
-      </w:r>
-      <w:r>
-        <w:rPr>
-          <w:rStyle w:val="selectable"/>
-        </w:rPr>
-        <w:t xml:space="preserve"> incidents of obstacles in</w:t>
-      </w:r>
-      <w:r>
-        <w:rPr>
-          <w:rStyle w:val="selectable"/>
-        </w:rPr>
-        <w:t xml:space="preserve"> stereo</w:t>
-      </w:r>
-      <w:r>
-        <w:rPr>
-          <w:rStyle w:val="selectable"/>
-        </w:rPr>
-        <w:t xml:space="preserve">vision was strongly correlated with the density of the surrounding scene.  </w:t>
-      </w:r>
-      <w:r>
-        <w:rPr>
-          <w:rStyle w:val="selectable"/>
-        </w:rPr>
-        <w:t>Additionally, obstacle detection was treated as an anomaly detection problem</w:t>
-      </w:r>
-      <w:r>
-        <w:rPr>
-          <w:rStyle w:val="selectable"/>
-        </w:rPr>
-        <w:t>, with outliers</w:t>
-      </w:r>
-      <w:r>
-        <w:rPr>
-          <w:rStyle w:val="selectable"/>
-        </w:rPr>
-        <w:t xml:space="preserve"> identified, confirmed as obstacles and</w:t>
-      </w:r>
-      <w:r>
-        <w:rPr>
-          <w:rStyle w:val="selectable"/>
-        </w:rPr>
-        <w:t xml:space="preserve"> fed to a tracking </w:t>
-      </w:r>
-      <w:r>
-        <w:rPr>
-          <w:rStyle w:val="selectable"/>
-        </w:rPr>
-        <w:t>system</w:t>
-      </w:r>
-      <w:r>
-        <w:rPr>
-          <w:rStyle w:val="selectable"/>
-        </w:rPr>
-        <w:t xml:space="preserve">. </w:t>
-      </w:r>
-      <w:r>
-        <w:rPr>
-          <w:rStyle w:val="selectable"/>
-        </w:rPr>
-        <w:t xml:space="preserve">False alerts were deal with through the </w:t>
-      </w:r>
-      <w:r>
-        <w:rPr>
-          <w:rStyle w:val="selectable"/>
-        </w:rPr>
-        <w:t>improv</w:t>
-      </w:r>
-      <w:r>
-        <w:rPr>
-          <w:rStyle w:val="selectable"/>
-        </w:rPr>
-        <w:t>ement of</w:t>
-      </w:r>
-      <w:r>
-        <w:rPr>
-          <w:rStyle w:val="selectable"/>
-        </w:rPr>
-        <w:t xml:space="preserve"> accuracy</w:t>
-      </w:r>
-      <w:r>
-        <w:rPr>
-          <w:rStyle w:val="selectable"/>
-        </w:rPr>
-        <w:t xml:space="preserve"> by using</w:t>
-      </w:r>
-      <w:r>
-        <w:rPr>
-          <w:rStyle w:val="selectable"/>
-        </w:rPr>
-        <w:t xml:space="preserve"> two models</w:t>
-      </w:r>
-      <w:r>
-        <w:rPr>
-          <w:rStyle w:val="selectable"/>
-        </w:rPr>
-        <w:t>. These models</w:t>
-      </w:r>
-      <w:r>
-        <w:rPr>
-          <w:rStyle w:val="selectable"/>
-        </w:rPr>
-        <w:t xml:space="preserve"> were used, set and trained for open, free scenes and busy, cluttered and urban scenes</w:t>
-      </w:r>
-      <w:r>
-        <w:rPr>
-          <w:rStyle w:val="selectable"/>
-        </w:rPr>
-        <w:t xml:space="preserve"> respectively</w:t>
-      </w:r>
-      <w:r>
-        <w:rPr>
-          <w:rStyle w:val="selectable"/>
-        </w:rPr>
-        <w:t>. The combination of these two models allowed a more accurate model that was able to deal with fuzzy situations</w:t>
-      </w:r>
-      <w:r>
-        <w:rPr>
-          <w:rStyle w:val="selectable"/>
-        </w:rPr>
-        <w:t>, which are particularly common in very busy urban areas</w:t>
-      </w:r>
-      <w:r>
-        <w:rPr>
-          <w:rStyle w:val="selectable"/>
-        </w:rPr>
-        <w:t xml:space="preserve">. </w:t>
-      </w:r>
-      <w:r>
-        <w:rPr>
-          <w:rStyle w:val="selectable"/>
-        </w:rPr>
-        <w:t>R</w:t>
-      </w:r>
-      <w:r>
-        <w:rPr>
-          <w:rStyle w:val="selectable"/>
-        </w:rPr>
-        <w:t xml:space="preserve">esults </w:t>
-      </w:r>
-      <w:r>
-        <w:rPr>
-          <w:rStyle w:val="selectable"/>
-        </w:rPr>
-        <w:t>proved</w:t>
-      </w:r>
-      <w:r>
-        <w:rPr>
-          <w:rStyle w:val="selectable"/>
-        </w:rPr>
-        <w:t xml:space="preserve"> the reliability of their system in detecting obstacles</w:t>
-      </w:r>
-      <w:r>
-        <w:rPr>
-          <w:rStyle w:val="selectable"/>
-        </w:rPr>
-        <w:t xml:space="preserve"> and in</w:t>
-      </w:r>
-      <w:r>
-        <w:rPr>
-          <w:rStyle w:val="selectable"/>
-        </w:rPr>
-        <w:t xml:space="preserve"> conclusion they noted that </w:t>
-      </w:r>
-      <w:r>
-        <w:rPr>
-          <w:rStyle w:val="selectable"/>
-        </w:rPr>
-        <w:t xml:space="preserve">a high level of </w:t>
-      </w:r>
-      <w:r>
-        <w:rPr>
-          <w:rStyle w:val="selectable"/>
-        </w:rPr>
-        <w:t xml:space="preserve">noise reduction and </w:t>
-      </w:r>
-      <w:r>
-        <w:rPr>
-          <w:rStyle w:val="selectable"/>
-        </w:rPr>
-        <w:t>superior</w:t>
-      </w:r>
-      <w:r>
-        <w:rPr>
-          <w:rStyle w:val="selectable"/>
-        </w:rPr>
-        <w:t xml:space="preserve"> image quality was </w:t>
-      </w:r>
-      <w:r>
-        <w:rPr>
-          <w:rStyle w:val="selectable"/>
-        </w:rPr>
-        <w:t>the</w:t>
-      </w:r>
-      <w:r>
-        <w:rPr>
-          <w:rStyle w:val="selectable"/>
-        </w:rPr>
-        <w:t xml:space="preserve"> primary concern in achieving reliable results. </w:t>
-      </w:r>
-    </w:p>
-    <w:p>
-      <w:pPr>
-        <w:pStyle w:val="Heading1"/>
-      </w:pPr>
-      <w:r>
-        <w:lastRenderedPageBreak/>
-        <w:t>Conclusions</w:t>
-      </w:r>
-    </w:p>
-    <w:p>
-      <w:r>
-        <w:t xml:space="preserve">The predominant theme of deep learning technology is that it greatly reduces the time needed to perform tasks. </w:t>
-      </w:r>
-    </w:p>
-    <w:p>
-      <w:r>
-        <w:t>Medical technology seems to be a less advertised landscape for deep learning than is commonly known</w:t>
-      </w:r>
-      <w:r>
-        <w:t>, with much focus of the public eye on automotive applications</w:t>
-      </w:r>
-      <w:r>
-        <w:t xml:space="preserve">. The future potential in medical tech is in two broad scopes; an increase in accuracy of diagnosis and treatment and a reduction in labour required by medical doctors. The first is accomplished through deep learning techniques that act as greatly superior computational algorithms to current medical technology, the second through deep learning acting as a highly technical automation of current technology. </w:t>
-      </w:r>
-      <w:r>
-        <w:t xml:space="preserve">Less time spent by doctors performing routine manual work should not be underrated due to the high demand on their labour in performing life and death operations. </w:t>
-      </w:r>
-    </w:p>
-    <w:p>
-      <w:r>
-        <w:t>Self-driving</w:t>
-      </w:r>
-      <w:r>
-        <w:t xml:space="preserve"> cars are an area that has much documentation and work performed. </w:t>
-      </w:r>
-      <w:r>
-        <w:t xml:space="preserve">It seems inevitable that self-driving cars will be on the roads </w:t>
-      </w:r>
-      <w:proofErr w:type="spellStart"/>
-      <w:r>
-        <w:t>en</w:t>
-      </w:r>
-      <w:proofErr w:type="spellEnd"/>
-      <w:r>
-        <w:t xml:space="preserve"> masse within a matter of years, depending on the results of current testing being performed. </w:t>
-      </w:r>
-      <w:r>
-        <w:t xml:space="preserve">Image recognition is vitally linked to this, with image quality being of critical importance. </w:t>
-      </w:r>
-    </w:p>
-    <w:p>
-      <w:pPr>
-        <w:pStyle w:val="Heading1"/>
-      </w:pPr>
-      <w:r>
-        <w:t>Recommendations and Predictions</w:t>
+        <w:t>LeCun</w:t>
+      </w:r>
+      <w:proofErr w:type="spellEnd"/>
+      <w:r>
+        <w:rPr>
+          <w:rStyle w:val="selectable"/>
+        </w:rPr>
+        <w:t xml:space="preserve">, </w:t>
+      </w:r>
+      <w:proofErr w:type="spellStart"/>
+      <w:r>
+        <w:rPr>
+          <w:rStyle w:val="selectable"/>
+        </w:rPr>
+        <w:t>Bengio</w:t>
+      </w:r>
+      <w:proofErr w:type="spellEnd"/>
+      <w:r>
+        <w:rPr>
+          <w:rStyle w:val="selectable"/>
+        </w:rPr>
+        <w:t xml:space="preserve"> and Hinton, 2015)</w:t>
+      </w:r>
+      <w:r>
+        <w:rPr>
+          <w:rStyle w:val="selectable"/>
+        </w:rPr>
+        <w:t xml:space="preserve"> and supported additionally by </w:t>
+      </w:r>
+      <w:proofErr w:type="spellStart"/>
+      <w:r>
+        <w:rPr>
+          <w:rStyle w:val="selectable"/>
+        </w:rPr>
+        <w:t>Litjens</w:t>
+      </w:r>
+      <w:proofErr w:type="spellEnd"/>
+      <w:r>
+        <w:rPr>
+          <w:rStyle w:val="selectable"/>
+        </w:rPr>
+        <w:t xml:space="preserve"> et al</w:t>
+      </w:r>
+      <w:r>
+        <w:rPr>
+          <w:rStyle w:val="selectable"/>
+        </w:rPr>
+        <w:t xml:space="preserve">. (2017). </w:t>
+      </w:r>
+    </w:p>
+    <w:p>
+      <w:r>
+        <w:t xml:space="preserve">Image processing appears to be a central field for convolutional neural networks with </w:t>
+      </w:r>
+      <w:proofErr w:type="spellStart"/>
+      <w:r>
+        <w:rPr>
+          <w:rStyle w:val="selectable"/>
+        </w:rPr>
+        <w:t>L</w:t>
+      </w:r>
+      <w:r>
+        <w:rPr>
+          <w:rStyle w:val="selectable"/>
+        </w:rPr>
+        <w:t>eCun</w:t>
+      </w:r>
+      <w:proofErr w:type="spellEnd"/>
+      <w:r>
+        <w:rPr>
+          <w:rStyle w:val="selectable"/>
+        </w:rPr>
+        <w:t xml:space="preserve">, </w:t>
+      </w:r>
+      <w:proofErr w:type="spellStart"/>
+      <w:r>
+        <w:rPr>
+          <w:rStyle w:val="selectable"/>
+        </w:rPr>
+        <w:t>Bengio</w:t>
+      </w:r>
+      <w:proofErr w:type="spellEnd"/>
+      <w:r>
+        <w:rPr>
+          <w:rStyle w:val="selectable"/>
+        </w:rPr>
+        <w:t xml:space="preserve"> and Hinton </w:t>
+      </w:r>
+      <w:r>
+        <w:rPr>
+          <w:rStyle w:val="selectable"/>
+        </w:rPr>
+        <w:t>(</w:t>
+      </w:r>
+      <w:r>
+        <w:rPr>
+          <w:rStyle w:val="selectable"/>
+        </w:rPr>
+        <w:t>2015)</w:t>
+      </w:r>
+      <w:r>
+        <w:rPr>
+          <w:rStyle w:val="selectable"/>
+        </w:rPr>
+        <w:t xml:space="preserve"> and </w:t>
+      </w:r>
+      <w:proofErr w:type="spellStart"/>
+      <w:r>
+        <w:rPr>
+          <w:rStyle w:val="selectable"/>
+        </w:rPr>
+        <w:t>LitJens</w:t>
+      </w:r>
+      <w:proofErr w:type="spellEnd"/>
+      <w:r>
+        <w:rPr>
+          <w:rStyle w:val="selectable"/>
+        </w:rPr>
+        <w:t xml:space="preserve"> et al. both stating the suitability of the architecture. </w:t>
+      </w:r>
+      <w:proofErr w:type="spellStart"/>
+      <w:r>
+        <w:rPr>
+          <w:rStyle w:val="selectable"/>
+        </w:rPr>
+        <w:t>LeCun</w:t>
+      </w:r>
+      <w:proofErr w:type="spellEnd"/>
+      <w:r>
+        <w:rPr>
+          <w:rStyle w:val="selectable"/>
+        </w:rPr>
+        <w:t xml:space="preserve">, </w:t>
+      </w:r>
+      <w:proofErr w:type="spellStart"/>
+      <w:r>
+        <w:rPr>
+          <w:rStyle w:val="selectable"/>
+        </w:rPr>
+        <w:t>Bengio</w:t>
+      </w:r>
+      <w:proofErr w:type="spellEnd"/>
+      <w:r>
+        <w:rPr>
+          <w:rStyle w:val="selectable"/>
+        </w:rPr>
+        <w:t xml:space="preserve"> and Hinton (2015) extend further in their advocacy for reinforcement learning to better optimise classification tasks. However, given the wealth of research that I have studied in 2016 onwards</w:t>
+      </w:r>
+      <w:r>
+        <w:rPr>
+          <w:rStyle w:val="selectable"/>
+        </w:rPr>
+        <w:t xml:space="preserve"> that has taken place after the Nature article</w:t>
+      </w:r>
+      <w:r>
+        <w:rPr>
+          <w:rStyle w:val="selectable"/>
+        </w:rPr>
+        <w:t>, where the bulk of deep learning articles exist</w:t>
+      </w:r>
+      <w:r>
+        <w:rPr>
+          <w:rStyle w:val="selectable"/>
+        </w:rPr>
+        <w:t>,</w:t>
+      </w:r>
+      <w:r>
+        <w:rPr>
+          <w:rStyle w:val="selectable"/>
+        </w:rPr>
+        <w:t xml:space="preserve"> I disagree that reinforcement learning will be expanded</w:t>
+      </w:r>
+      <w:r>
+        <w:rPr>
+          <w:rStyle w:val="selectable"/>
+        </w:rPr>
+        <w:t xml:space="preserve"> at the rate the authors state</w:t>
+      </w:r>
+      <w:r>
+        <w:rPr>
+          <w:rStyle w:val="selectable"/>
+        </w:rPr>
+        <w:t>. In any case it is stated that the technology of reinforcement learning to be in its infancy</w:t>
+      </w:r>
+      <w:r>
+        <w:rPr>
+          <w:rStyle w:val="selectable"/>
+        </w:rPr>
+        <w:t xml:space="preserve"> so if it is to emerge I would estimate a wider use cropping up in the 2020’s. </w:t>
+      </w:r>
+    </w:p>
+    <w:p>
+      <w:r>
+        <w:t>Gaps in research include bone and retinal image processing in deep learning.</w:t>
       </w:r>
     </w:p>
     <w:p>
@@ -1505,120 +1874,40 @@
     <w:p>
       <w:pPr>
         <w:rPr>
-          <w:rStyle w:val="selectable"/>
-        </w:rPr>
-      </w:pPr>
-      <w:proofErr w:type="spellStart"/>
-      <w:r>
-        <w:rPr>
-          <w:rStyle w:val="selectable"/>
-        </w:rPr>
-        <w:t>Litjens</w:t>
-      </w:r>
-      <w:proofErr w:type="spellEnd"/>
-      <w:r>
-        <w:rPr>
-          <w:rStyle w:val="selectable"/>
-        </w:rPr>
-        <w:t xml:space="preserve">, G., </w:t>
-      </w:r>
-      <w:proofErr w:type="spellStart"/>
-      <w:r>
-        <w:rPr>
-          <w:rStyle w:val="selectable"/>
-        </w:rPr>
-        <w:t>Kooi</w:t>
-      </w:r>
-      <w:proofErr w:type="spellEnd"/>
-      <w:r>
-        <w:rPr>
-          <w:rStyle w:val="selectable"/>
-        </w:rPr>
-        <w:t xml:space="preserve">, T., </w:t>
-      </w:r>
-      <w:proofErr w:type="spellStart"/>
-      <w:r>
-        <w:rPr>
-          <w:rStyle w:val="selectable"/>
-        </w:rPr>
-        <w:t>Bejnordi</w:t>
-      </w:r>
-      <w:proofErr w:type="spellEnd"/>
-      <w:r>
-        <w:rPr>
-          <w:rStyle w:val="selectable"/>
-        </w:rPr>
-        <w:t xml:space="preserve">, B., </w:t>
-      </w:r>
-      <w:proofErr w:type="spellStart"/>
-      <w:r>
-        <w:rPr>
-          <w:rStyle w:val="selectable"/>
-        </w:rPr>
-        <w:t>Setio</w:t>
-      </w:r>
-      <w:proofErr w:type="spellEnd"/>
-      <w:r>
-        <w:rPr>
-          <w:rStyle w:val="selectable"/>
-        </w:rPr>
-        <w:t xml:space="preserve">, A., </w:t>
-      </w:r>
-      <w:proofErr w:type="spellStart"/>
-      <w:r>
-        <w:rPr>
-          <w:rStyle w:val="selectable"/>
-        </w:rPr>
-        <w:t>Ciompi</w:t>
-      </w:r>
-      <w:proofErr w:type="spellEnd"/>
-      <w:r>
-        <w:rPr>
-          <w:rStyle w:val="selectable"/>
-        </w:rPr>
-        <w:t xml:space="preserve">, F., </w:t>
-      </w:r>
-      <w:proofErr w:type="spellStart"/>
-      <w:r>
-        <w:rPr>
-          <w:rStyle w:val="selectable"/>
-        </w:rPr>
-        <w:t>Ghafoorian</w:t>
-      </w:r>
-      <w:proofErr w:type="spellEnd"/>
-      <w:r>
-        <w:rPr>
-          <w:rStyle w:val="selectable"/>
-        </w:rPr>
-        <w:t xml:space="preserve">, M., van der </w:t>
-      </w:r>
-      <w:proofErr w:type="spellStart"/>
-      <w:r>
-        <w:rPr>
-          <w:rStyle w:val="selectable"/>
-        </w:rPr>
-        <w:t>Laak</w:t>
-      </w:r>
-      <w:proofErr w:type="spellEnd"/>
-      <w:r>
-        <w:rPr>
-          <w:rStyle w:val="selectable"/>
-        </w:rPr>
-        <w:t xml:space="preserve">, J., van </w:t>
-      </w:r>
-      <w:proofErr w:type="spellStart"/>
-      <w:r>
-        <w:rPr>
-          <w:rStyle w:val="selectable"/>
-        </w:rPr>
-        <w:t>Ginneken</w:t>
-      </w:r>
-      <w:proofErr w:type="spellEnd"/>
-      <w:r>
-        <w:rPr>
-          <w:rStyle w:val="selectable"/>
-        </w:rPr>
-        <w:t xml:space="preserve">, B. and Sánchez, C. (2017). A survey on deep learning in medical image analysis. </w:t>
+          <w:rFonts w:ascii="Arial" w:hAnsi="Arial" w:cs="Arial"/>
+          <w:color w:val="222222"/>
+          <w:sz w:val="20"/>
+          <w:szCs w:val="20"/>
+          <w:shd w:val="clear" w:color="auto" w:fill="FFFFFF"/>
+        </w:rPr>
+      </w:pPr>
+      <w:proofErr w:type="spellStart"/>
+      <w:r>
+        <w:rPr>
+          <w:rStyle w:val="selectable"/>
+        </w:rPr>
+        <w:t>LeCun</w:t>
+      </w:r>
+      <w:proofErr w:type="spellEnd"/>
+      <w:r>
+        <w:rPr>
+          <w:rStyle w:val="selectable"/>
+        </w:rPr>
+        <w:t xml:space="preserve">, Y., </w:t>
+      </w:r>
+      <w:proofErr w:type="spellStart"/>
+      <w:r>
+        <w:rPr>
+          <w:rStyle w:val="selectable"/>
+        </w:rPr>
+        <w:t>Bengio</w:t>
+      </w:r>
+      <w:proofErr w:type="spellEnd"/>
+      <w:r>
+        <w:rPr>
+          <w:rStyle w:val="selectable"/>
+        </w:rPr>
+        <w:t xml:space="preserve">, Y. and Hinton, G. (2015). Deep Learning. </w:t>
       </w:r>
       <w:r>
         <w:rPr>
@@ -1626,83 +1915,111 @@
           <w:i/>
           <w:iCs/>
         </w:rPr>
-        <w:t>Medical Image Analysis</w:t>
-      </w:r>
-      <w:r>
-        <w:rPr>
-          <w:rStyle w:val="selectable"/>
-        </w:rPr>
-        <w:t>, 42, pp.60-88.</w:t>
-      </w:r>
-    </w:p>
-    <w:p>
-      <w:pPr>
-        <w:rPr>
-          <w:rStyle w:val="selectable"/>
-        </w:rPr>
-      </w:pPr>
-      <w:proofErr w:type="spellStart"/>
-      <w:r>
-        <w:rPr>
-          <w:rStyle w:val="selectable"/>
-        </w:rPr>
-        <w:t>Lustberg</w:t>
-      </w:r>
-      <w:proofErr w:type="spellEnd"/>
-      <w:r>
-        <w:rPr>
-          <w:rStyle w:val="selectable"/>
-        </w:rPr>
-        <w:t xml:space="preserve">, T., van </w:t>
-      </w:r>
-      <w:proofErr w:type="spellStart"/>
-      <w:r>
-        <w:rPr>
-          <w:rStyle w:val="selectable"/>
-        </w:rPr>
-        <w:t>Soest</w:t>
-      </w:r>
-      <w:proofErr w:type="spellEnd"/>
-      <w:r>
-        <w:rPr>
-          <w:rStyle w:val="selectable"/>
-        </w:rPr>
-        <w:t xml:space="preserve">, J., Gooding, M., </w:t>
-      </w:r>
-      <w:proofErr w:type="spellStart"/>
-      <w:r>
-        <w:rPr>
-          <w:rStyle w:val="selectable"/>
-        </w:rPr>
-        <w:t>Peressutti</w:t>
-      </w:r>
-      <w:proofErr w:type="spellEnd"/>
-      <w:r>
-        <w:rPr>
-          <w:rStyle w:val="selectable"/>
-        </w:rPr>
-        <w:t xml:space="preserve">, D., </w:t>
-      </w:r>
-      <w:proofErr w:type="spellStart"/>
-      <w:r>
-        <w:rPr>
-          <w:rStyle w:val="selectable"/>
-        </w:rPr>
-        <w:t>Aljabar</w:t>
-      </w:r>
-      <w:proofErr w:type="spellEnd"/>
-      <w:r>
-        <w:rPr>
-          <w:rStyle w:val="selectable"/>
-        </w:rPr>
-        <w:t xml:space="preserve">, P., van der </w:t>
-      </w:r>
-      <w:proofErr w:type="spellStart"/>
-      <w:r>
-        <w:rPr>
-          <w:rStyle w:val="selectable"/>
-        </w:rPr>
-        <w:t>Stoep</w:t>
+        <w:t>Nature</w:t>
+      </w:r>
+      <w:r>
+        <w:rPr>
+          <w:rStyle w:val="selectable"/>
+        </w:rPr>
+        <w:t>, 521(7553), pp.436-440.</w:t>
+      </w:r>
+    </w:p>
+    <w:p>
+      <w:pPr>
+        <w:rPr>
+          <w:rStyle w:val="selectable"/>
+        </w:rPr>
+      </w:pPr>
+      <w:proofErr w:type="spellStart"/>
+      <w:r>
+        <w:rPr>
+          <w:rStyle w:val="selectable"/>
+        </w:rPr>
+        <w:t>Litjens</w:t>
+      </w:r>
+      <w:proofErr w:type="spellEnd"/>
+      <w:r>
+        <w:rPr>
+          <w:rStyle w:val="selectable"/>
+        </w:rPr>
+        <w:t xml:space="preserve">, G., </w:t>
+      </w:r>
+      <w:proofErr w:type="spellStart"/>
+      <w:r>
+        <w:rPr>
+          <w:rStyle w:val="selectable"/>
+        </w:rPr>
+        <w:t>Kooi</w:t>
+      </w:r>
+      <w:proofErr w:type="spellEnd"/>
+      <w:r>
+        <w:rPr>
+          <w:rStyle w:val="selectable"/>
+        </w:rPr>
+        <w:t xml:space="preserve">, T., </w:t>
+      </w:r>
+      <w:proofErr w:type="spellStart"/>
+      <w:r>
+        <w:rPr>
+          <w:rStyle w:val="selectable"/>
+        </w:rPr>
+        <w:t>Bejnordi</w:t>
+      </w:r>
+      <w:proofErr w:type="spellEnd"/>
+      <w:r>
+        <w:rPr>
+          <w:rStyle w:val="selectable"/>
+        </w:rPr>
+        <w:t xml:space="preserve">, B., </w:t>
+      </w:r>
+      <w:proofErr w:type="spellStart"/>
+      <w:r>
+        <w:rPr>
+          <w:rStyle w:val="selectable"/>
+        </w:rPr>
+        <w:t>Setio</w:t>
+      </w:r>
+      <w:proofErr w:type="spellEnd"/>
+      <w:r>
+        <w:rPr>
+          <w:rStyle w:val="selectable"/>
+        </w:rPr>
+        <w:t xml:space="preserve">, A., </w:t>
+      </w:r>
+      <w:proofErr w:type="spellStart"/>
+      <w:r>
+        <w:rPr>
+          <w:rStyle w:val="selectable"/>
+        </w:rPr>
+        <w:t>Ciompi</w:t>
+      </w:r>
+      <w:proofErr w:type="spellEnd"/>
+      <w:r>
+        <w:rPr>
+          <w:rStyle w:val="selectable"/>
+        </w:rPr>
+        <w:t xml:space="preserve">, F., </w:t>
+      </w:r>
+      <w:proofErr w:type="spellStart"/>
+      <w:r>
+        <w:rPr>
+          <w:rStyle w:val="selectable"/>
+        </w:rPr>
+        <w:t>Ghafoorian</w:t>
+      </w:r>
+      <w:proofErr w:type="spellEnd"/>
+      <w:r>
+        <w:rPr>
+          <w:rStyle w:val="selectable"/>
+        </w:rPr>
+        <w:t xml:space="preserve">, M., van der </w:t>
+      </w:r>
+      <w:proofErr w:type="spellStart"/>
+      <w:r>
+        <w:rPr>
+          <w:rStyle w:val="selectable"/>
+        </w:rPr>
+        <w:t>Laak</w:t>
       </w:r>
       <w:proofErr w:type="spellEnd"/>
       <w:r>
@@ -1716,14 +2033,14 @@
         <w:rPr>
           <w:rStyle w:val="selectable"/>
         </w:rPr>
-        <w:t>Elmpt</w:t>
-      </w:r>
-      <w:proofErr w:type="spellEnd"/>
-      <w:r>
-        <w:rPr>
-          <w:rStyle w:val="selectable"/>
-        </w:rPr>
-        <w:t xml:space="preserve">, W. and Dekker, A. (2018). Clinical evaluation of atlas and deep learning based automatic contouring for lung cancer. </w:t>
+        <w:t>Ginneken</w:t>
+      </w:r>
+      <w:proofErr w:type="spellEnd"/>
+      <w:r>
+        <w:rPr>
+          <w:rStyle w:val="selectable"/>
+        </w:rPr>
+        <w:t xml:space="preserve">, B. and Sánchez, C. (2017). A survey on deep learning in medical image analysis. </w:t>
       </w:r>
       <w:r>
         <w:rPr>
@@ -1731,63 +2048,104 @@
           <w:i/>
           <w:iCs/>
         </w:rPr>
-        <w:t>Radiotherapy and Oncology</w:t>
-      </w:r>
-      <w:r>
-        <w:rPr>
-          <w:rStyle w:val="selectable"/>
-        </w:rPr>
-        <w:t>, 126(2), pp.312-317.</w:t>
-      </w:r>
-    </w:p>
-    <w:p>
-      <w:r>
-        <w:rPr>
-          <w:rStyle w:val="selectable"/>
-        </w:rPr>
-        <w:t>Mohsen, H., El-</w:t>
-      </w:r>
-      <w:proofErr w:type="spellStart"/>
-      <w:r>
-        <w:rPr>
-          <w:rStyle w:val="selectable"/>
-        </w:rPr>
-        <w:t>Dahshan</w:t>
-      </w:r>
-      <w:proofErr w:type="spellEnd"/>
-      <w:r>
-        <w:rPr>
-          <w:rStyle w:val="selectable"/>
-        </w:rPr>
-        <w:t>, E., El-</w:t>
-      </w:r>
-      <w:proofErr w:type="spellStart"/>
-      <w:r>
-        <w:rPr>
-          <w:rStyle w:val="selectable"/>
-        </w:rPr>
-        <w:t>Horbaty</w:t>
-      </w:r>
-      <w:proofErr w:type="spellEnd"/>
-      <w:r>
-        <w:rPr>
-          <w:rStyle w:val="selectable"/>
-        </w:rPr>
-        <w:t xml:space="preserve">, E. and Salem, A. (2018). Classification using deep learning neural networks for brain </w:t>
-      </w:r>
-      <w:proofErr w:type="spellStart"/>
-      <w:r>
-        <w:rPr>
-          <w:rStyle w:val="selectable"/>
-        </w:rPr>
-        <w:t>tumors</w:t>
-      </w:r>
-      <w:proofErr w:type="spellEnd"/>
-      <w:r>
-        <w:rPr>
-          <w:rStyle w:val="selectable"/>
-        </w:rPr>
-        <w:t xml:space="preserve">. </w:t>
+        <w:t>Medical Image Analysis</w:t>
+      </w:r>
+      <w:r>
+        <w:rPr>
+          <w:rStyle w:val="selectable"/>
+        </w:rPr>
+        <w:t>, 42, pp.60-88.</w:t>
+      </w:r>
+    </w:p>
+    <w:p>
+      <w:pPr>
+        <w:rPr>
+          <w:rStyle w:val="selectable"/>
+        </w:rPr>
+      </w:pPr>
+      <w:proofErr w:type="spellStart"/>
+      <w:r>
+        <w:rPr>
+          <w:rStyle w:val="selectable"/>
+        </w:rPr>
+        <w:t>Lustberg</w:t>
+      </w:r>
+      <w:proofErr w:type="spellEnd"/>
+      <w:r>
+        <w:rPr>
+          <w:rStyle w:val="selectable"/>
+        </w:rPr>
+        <w:t xml:space="preserve">, T., van </w:t>
+      </w:r>
+      <w:proofErr w:type="spellStart"/>
+      <w:r>
+        <w:rPr>
+          <w:rStyle w:val="selectable"/>
+        </w:rPr>
+        <w:t>Soest</w:t>
+      </w:r>
+      <w:proofErr w:type="spellEnd"/>
+      <w:r>
+        <w:rPr>
+          <w:rStyle w:val="selectable"/>
+        </w:rPr>
+        <w:t xml:space="preserve">, J., Gooding, M., </w:t>
+      </w:r>
+      <w:proofErr w:type="spellStart"/>
+      <w:r>
+        <w:rPr>
+          <w:rStyle w:val="selectable"/>
+        </w:rPr>
+        <w:t>Peressutti</w:t>
+      </w:r>
+      <w:proofErr w:type="spellEnd"/>
+      <w:r>
+        <w:rPr>
+          <w:rStyle w:val="selectable"/>
+        </w:rPr>
+        <w:t xml:space="preserve">, D., </w:t>
+      </w:r>
+      <w:proofErr w:type="spellStart"/>
+      <w:r>
+        <w:rPr>
+          <w:rStyle w:val="selectable"/>
+        </w:rPr>
+        <w:t>Aljabar</w:t>
+      </w:r>
+      <w:proofErr w:type="spellEnd"/>
+      <w:r>
+        <w:rPr>
+          <w:rStyle w:val="selectable"/>
+        </w:rPr>
+        <w:t xml:space="preserve">, P., van der </w:t>
+      </w:r>
+      <w:proofErr w:type="spellStart"/>
+      <w:r>
+        <w:rPr>
+          <w:rStyle w:val="selectable"/>
+        </w:rPr>
+        <w:t>Stoep</w:t>
+      </w:r>
+      <w:proofErr w:type="spellEnd"/>
+      <w:r>
+        <w:rPr>
+          <w:rStyle w:val="selectable"/>
+        </w:rPr>
+        <w:t xml:space="preserve">, J., van </w:t>
+      </w:r>
+      <w:proofErr w:type="spellStart"/>
+      <w:r>
+        <w:rPr>
+          <w:rStyle w:val="selectable"/>
+        </w:rPr>
+        <w:t>Elmpt</w:t>
+      </w:r>
+      <w:proofErr w:type="spellEnd"/>
+      <w:r>
+        <w:rPr>
+          <w:rStyle w:val="selectable"/>
+        </w:rPr>
+        <w:t xml:space="preserve">, W. and Dekker, A. (2018). Clinical evaluation of atlas and deep learning based automatic contouring for lung cancer. </w:t>
       </w:r>
       <w:r>
         <w:rPr>
@@ -1795,90 +2153,63 @@
           <w:i/>
           <w:iCs/>
         </w:rPr>
-        <w:t>Future Computing and Informatics Journal</w:t>
-      </w:r>
-      <w:r>
-        <w:rPr>
-          <w:rStyle w:val="selectable"/>
-        </w:rPr>
-        <w:t>.</w:t>
-      </w:r>
-    </w:p>
-    <w:p>
-      <w:pPr>
-        <w:rPr>
-          <w:rStyle w:val="selectable"/>
-        </w:rPr>
-      </w:pPr>
-      <w:proofErr w:type="spellStart"/>
-      <w:r>
-        <w:rPr>
-          <w:rStyle w:val="selectable"/>
-        </w:rPr>
-        <w:t>Najafabadi</w:t>
-      </w:r>
-      <w:proofErr w:type="spellEnd"/>
-      <w:r>
-        <w:rPr>
-          <w:rStyle w:val="selectable"/>
-        </w:rPr>
-        <w:t xml:space="preserve">, M., </w:t>
-      </w:r>
-      <w:proofErr w:type="spellStart"/>
-      <w:r>
-        <w:rPr>
-          <w:rStyle w:val="selectable"/>
-        </w:rPr>
-        <w:t>Villanustre</w:t>
-      </w:r>
-      <w:proofErr w:type="spellEnd"/>
-      <w:r>
-        <w:rPr>
-          <w:rStyle w:val="selectable"/>
-        </w:rPr>
-        <w:t xml:space="preserve">, F., </w:t>
-      </w:r>
-      <w:proofErr w:type="spellStart"/>
-      <w:r>
-        <w:rPr>
-          <w:rStyle w:val="selectable"/>
-        </w:rPr>
-        <w:t>Khoshgoftaar</w:t>
-      </w:r>
-      <w:proofErr w:type="spellEnd"/>
-      <w:r>
-        <w:rPr>
-          <w:rStyle w:val="selectable"/>
-        </w:rPr>
-        <w:t xml:space="preserve">, T., </w:t>
-      </w:r>
-      <w:proofErr w:type="spellStart"/>
-      <w:r>
-        <w:rPr>
-          <w:rStyle w:val="selectable"/>
-        </w:rPr>
-        <w:t>Seliya</w:t>
-      </w:r>
-      <w:proofErr w:type="spellEnd"/>
-      <w:r>
-        <w:rPr>
-          <w:rStyle w:val="selectable"/>
-        </w:rPr>
-        <w:t xml:space="preserve">, N., Wald, R. and </w:t>
-      </w:r>
-      <w:proofErr w:type="spellStart"/>
-      <w:r>
-        <w:rPr>
-          <w:rStyle w:val="selectable"/>
-        </w:rPr>
-        <w:t>Muharemagic</w:t>
-      </w:r>
-      <w:proofErr w:type="spellEnd"/>
-      <w:r>
-        <w:rPr>
-          <w:rStyle w:val="selectable"/>
-        </w:rPr>
-        <w:t xml:space="preserve">, E. (2015). Deep learning applications and challenges in big data analytics. </w:t>
+        <w:t>Radiotherapy and Oncology</w:t>
+      </w:r>
+      <w:r>
+        <w:rPr>
+          <w:rStyle w:val="selectable"/>
+        </w:rPr>
+        <w:t>, 126(2), pp.312-317.</w:t>
+      </w:r>
+    </w:p>
+    <w:p>
+      <w:r>
+        <w:rPr>
+          <w:rStyle w:val="selectable"/>
+        </w:rPr>
+        <w:t>Mohsen, H., El-</w:t>
+      </w:r>
+      <w:proofErr w:type="spellStart"/>
+      <w:r>
+        <w:rPr>
+          <w:rStyle w:val="selectable"/>
+        </w:rPr>
+        <w:t>Dahshan</w:t>
+      </w:r>
+      <w:proofErr w:type="spellEnd"/>
+      <w:r>
+        <w:rPr>
+          <w:rStyle w:val="selectable"/>
+        </w:rPr>
+        <w:t>, E., El-</w:t>
+      </w:r>
+      <w:proofErr w:type="spellStart"/>
+      <w:r>
+        <w:rPr>
+          <w:rStyle w:val="selectable"/>
+        </w:rPr>
+        <w:t>Horbaty</w:t>
+      </w:r>
+      <w:proofErr w:type="spellEnd"/>
+      <w:r>
+        <w:rPr>
+          <w:rStyle w:val="selectable"/>
+        </w:rPr>
+        <w:t xml:space="preserve">, E. and Salem, A. (2018). Classification using deep learning neural networks for brain </w:t>
+      </w:r>
+      <w:proofErr w:type="spellStart"/>
+      <w:r>
+        <w:rPr>
+          <w:rStyle w:val="selectable"/>
+        </w:rPr>
+        <w:t>tumors</w:t>
+      </w:r>
+      <w:proofErr w:type="spellEnd"/>
+      <w:r>
+        <w:rPr>
+          <w:rStyle w:val="selectable"/>
+        </w:rPr>
+        <w:t xml:space="preserve">. </w:t>
       </w:r>
       <w:r>
         <w:rPr>
@@ -1886,55 +2217,90 @@
           <w:i/>
           <w:iCs/>
         </w:rPr>
-        <w:t>Journal of Big Data</w:t>
-      </w:r>
-      <w:r>
-        <w:rPr>
-          <w:rStyle w:val="selectable"/>
-        </w:rPr>
-        <w:t>, [online] 2(1). Available at: https://journalofbigdata.springeropen.com/track/pdf/10.1186/s40537-014-0007-7?site=journalofbigdata.springeropen.com [Accessed 24 Jan. 2018].</w:t>
-      </w:r>
-    </w:p>
-    <w:p>
-      <w:pPr>
-        <w:rPr>
-          <w:rStyle w:val="selectable"/>
-        </w:rPr>
-      </w:pPr>
-      <w:r>
-        <w:rPr>
-          <w:rStyle w:val="selectable"/>
-        </w:rPr>
-        <w:lastRenderedPageBreak/>
-        <w:t xml:space="preserve">Orlando, J., </w:t>
-      </w:r>
-      <w:proofErr w:type="spellStart"/>
-      <w:r>
-        <w:rPr>
-          <w:rStyle w:val="selectable"/>
-        </w:rPr>
-        <w:t>Prokofyeva</w:t>
-      </w:r>
-      <w:proofErr w:type="spellEnd"/>
-      <w:r>
-        <w:rPr>
-          <w:rStyle w:val="selectable"/>
-        </w:rPr>
-        <w:t xml:space="preserve">, E., del Fresno, M. and </w:t>
-      </w:r>
-      <w:proofErr w:type="spellStart"/>
-      <w:r>
-        <w:rPr>
-          <w:rStyle w:val="selectable"/>
-        </w:rPr>
-        <w:t>Blaschko</w:t>
-      </w:r>
-      <w:proofErr w:type="spellEnd"/>
-      <w:r>
-        <w:rPr>
-          <w:rStyle w:val="selectable"/>
-        </w:rPr>
-        <w:t xml:space="preserve">, M. (2018). An ensemble deep learning based approach for red lesion detection in fundus images. </w:t>
+        <w:t>Future Computing and Informatics Journal</w:t>
+      </w:r>
+      <w:r>
+        <w:rPr>
+          <w:rStyle w:val="selectable"/>
+        </w:rPr>
+        <w:t>.</w:t>
+      </w:r>
+    </w:p>
+    <w:p>
+      <w:pPr>
+        <w:rPr>
+          <w:rStyle w:val="selectable"/>
+        </w:rPr>
+      </w:pPr>
+      <w:proofErr w:type="spellStart"/>
+      <w:r>
+        <w:rPr>
+          <w:rStyle w:val="selectable"/>
+        </w:rPr>
+        <w:t>Najafabadi</w:t>
+      </w:r>
+      <w:proofErr w:type="spellEnd"/>
+      <w:r>
+        <w:rPr>
+          <w:rStyle w:val="selectable"/>
+        </w:rPr>
+        <w:t xml:space="preserve">, M., </w:t>
+      </w:r>
+      <w:proofErr w:type="spellStart"/>
+      <w:r>
+        <w:rPr>
+          <w:rStyle w:val="selectable"/>
+        </w:rPr>
+        <w:t>Villanustre</w:t>
+      </w:r>
+      <w:proofErr w:type="spellEnd"/>
+      <w:r>
+        <w:rPr>
+          <w:rStyle w:val="selectable"/>
+        </w:rPr>
+        <w:t xml:space="preserve">, F., </w:t>
+      </w:r>
+      <w:proofErr w:type="spellStart"/>
+      <w:r>
+        <w:rPr>
+          <w:rStyle w:val="selectable"/>
+        </w:rPr>
+        <w:t>Khoshgoftaar</w:t>
+      </w:r>
+      <w:proofErr w:type="spellEnd"/>
+      <w:r>
+        <w:rPr>
+          <w:rStyle w:val="selectable"/>
+        </w:rPr>
+        <w:t xml:space="preserve">, T., </w:t>
+      </w:r>
+      <w:proofErr w:type="spellStart"/>
+      <w:r>
+        <w:rPr>
+          <w:rStyle w:val="selectable"/>
+        </w:rPr>
+        <w:t>Seliya</w:t>
+      </w:r>
+      <w:proofErr w:type="spellEnd"/>
+      <w:r>
+        <w:rPr>
+          <w:rStyle w:val="selectable"/>
+        </w:rPr>
+        <w:t xml:space="preserve">, N., Wald, R. and </w:t>
+      </w:r>
+      <w:proofErr w:type="spellStart"/>
+      <w:r>
+        <w:rPr>
+          <w:rStyle w:val="selectable"/>
+        </w:rPr>
+        <w:t>Muharemagic</w:t>
+      </w:r>
+      <w:proofErr w:type="spellEnd"/>
+      <w:r>
+        <w:rPr>
+          <w:rStyle w:val="selectable"/>
+        </w:rPr>
+        <w:t xml:space="preserve">, E. (2015). Deep learning applications and challenges in big data analytics. </w:t>
       </w:r>
       <w:r>
         <w:rPr>
@@ -1942,6 +2308,61 @@
           <w:i/>
           <w:iCs/>
         </w:rPr>
+        <w:t>Journal of Big Data</w:t>
+      </w:r>
+      <w:r>
+        <w:rPr>
+          <w:rStyle w:val="selectable"/>
+        </w:rPr>
+        <w:t>, [online] 2(1). Available at: https://journalofbigdata.springeropen.com/track/pdf/10.1186/s40537-014-0007-7?site=journalofbigdata.springeropen.com [Accessed 24 Jan. 2018].</w:t>
+      </w:r>
+    </w:p>
+    <w:p>
+      <w:pPr>
+        <w:rPr>
+          <w:rStyle w:val="selectable"/>
+        </w:rPr>
+      </w:pPr>
+      <w:r>
+        <w:rPr>
+          <w:rStyle w:val="selectable"/>
+        </w:rPr>
+        <w:t xml:space="preserve">Orlando, J., </w:t>
+      </w:r>
+      <w:proofErr w:type="spellStart"/>
+      <w:r>
+        <w:rPr>
+          <w:rStyle w:val="selectable"/>
+        </w:rPr>
+        <w:t>Prokofyeva</w:t>
+      </w:r>
+      <w:proofErr w:type="spellEnd"/>
+      <w:r>
+        <w:rPr>
+          <w:rStyle w:val="selectable"/>
+        </w:rPr>
+        <w:t xml:space="preserve">, E., del Fresno, M. and </w:t>
+      </w:r>
+      <w:proofErr w:type="spellStart"/>
+      <w:r>
+        <w:rPr>
+          <w:rStyle w:val="selectable"/>
+        </w:rPr>
+        <w:t>Blaschko</w:t>
+      </w:r>
+      <w:proofErr w:type="spellEnd"/>
+      <w:r>
+        <w:rPr>
+          <w:rStyle w:val="selectable"/>
+        </w:rPr>
+        <w:t xml:space="preserve">, M. (2018). An ensemble deep learning based approach for red lesion detection in fundus images. </w:t>
+      </w:r>
+      <w:r>
+        <w:rPr>
+          <w:rStyle w:val="selectable"/>
+          <w:i/>
+          <w:iCs/>
+        </w:rPr>
         <w:t>Computer Methods and Programs in Biomedicine</w:t>
       </w:r>
       <w:r>
@@ -1961,6 +2382,7 @@
         <w:rPr>
           <w:rStyle w:val="selectable"/>
         </w:rPr>
+        <w:lastRenderedPageBreak/>
         <w:t xml:space="preserve">Raza, M., Chen, Z., Rehman, S., Wang, P. and Bao, P. (2018). Appearance based pedestrians’ head pose and body orientation estimation using deep learning. </w:t>
       </w:r>
       <w:r>

</xml_diff>

<commit_message>
Start of 20th Version
</commit_message>
<xml_diff>
--- a/Independent Study Paper 1st Draft.docx
+++ b/Independent Study Paper 1st Draft.docx
@@ -290,19 +290,7 @@
         <w:rPr>
           <w:rStyle w:val="selectable"/>
         </w:rPr>
-        <w:t xml:space="preserve">A deep learning approach called deep filtering using real Laser Interferometer Gravitational-Wave Observatory (LIGO) data has been performed to help identify gravitational waves </w:t>
-      </w:r>
-      <w:r>
-        <w:rPr>
-          <w:rStyle w:val="selectable"/>
-        </w:rPr>
-        <w:t>(George and Huerta, 2018)</w:t>
-      </w:r>
-      <w:r>
-        <w:rPr>
-          <w:rStyle w:val="selectable"/>
-        </w:rPr>
-        <w:t xml:space="preserve">. Initially using simulated </w:t>
+        <w:t xml:space="preserve">A deep learning approach called deep filtering using real Laser Interferometer Gravitational-Wave Observatory (LIGO) data has been performed to help identify gravitational waves (George and Huerta, 2018). Initially using simulated </w:t>
       </w:r>
       <w:r>
         <w:rPr>
@@ -563,31 +551,7 @@
         <w:rPr>
           <w:rStyle w:val="selectable"/>
         </w:rPr>
-        <w:t xml:space="preserve">Classification of </w:t>
-      </w:r>
-      <w:r>
-        <w:rPr>
-          <w:rStyle w:val="selectable"/>
-        </w:rPr>
-        <w:t xml:space="preserve">4 different types of </w:t>
-      </w:r>
-      <w:r>
-        <w:rPr>
-          <w:rStyle w:val="selectable"/>
-        </w:rPr>
-        <w:t>brain tumour</w:t>
-      </w:r>
-      <w:r>
-        <w:rPr>
-          <w:rStyle w:val="selectable"/>
-        </w:rPr>
-        <w:t>s</w:t>
-      </w:r>
-      <w:r>
-        <w:rPr>
-          <w:rStyle w:val="selectable"/>
-        </w:rPr>
-        <w:t xml:space="preserve"> has been achieved using a deep neural network classifier (Mohsen et al., 2018), resulting more accurate results (96.97%) than other AI methods used, including K-nearest neighbour (between 86.36% - 95.45%), sequential minimal optimisation (93.94%) and linear discriminant analysis (95.45%).</w:t>
+        <w:t>Classification of 4 different types of brain tumours has been achieved using a deep neural network classifier (Mohsen et al., 2018), resulting more accurate results (96.97%) than other AI methods used, including K-nearest neighbour (between 86.36% - 95.45%), sequential minimal optimisation (93.94%) and linear discriminant analysis (95.45%).</w:t>
       </w:r>
     </w:p>
     <w:p>
@@ -613,25 +577,13 @@
         <w:rPr>
           <w:rStyle w:val="selectable"/>
         </w:rPr>
-        <w:t>Tumour c</w:t>
-      </w:r>
-      <w:r>
-        <w:rPr>
-          <w:rStyle w:val="selectable"/>
-        </w:rPr>
-        <w:t xml:space="preserve">ontours are the outline of a tumour within a radiological scan, requiring manual work by a doctor to mark. </w:t>
-      </w:r>
-      <w:r>
-        <w:rPr>
-          <w:rStyle w:val="selectable"/>
-        </w:rPr>
-        <w:t xml:space="preserve">In a study on the performance of atlas and deep learning basic automatic contouring for lung cancer </w:t>
-      </w:r>
-      <w:r>
-        <w:rPr>
-          <w:rStyle w:val="selectable"/>
-        </w:rPr>
-        <w:t>(</w:t>
+        <w:t xml:space="preserve">Tumour contours are the outline of a tumour within a radiological scan, requiring manual work by a doctor to mark. </w:t>
+      </w:r>
+      <w:r>
+        <w:rPr>
+          <w:rStyle w:val="selectable"/>
+        </w:rPr>
+        <w:t>In a study on the performance of atlas and deep learning basic automatic contouring for lung cancer (</w:t>
       </w:r>
       <w:proofErr w:type="spellStart"/>
       <w:r>
@@ -645,13 +597,7 @@
         <w:rPr>
           <w:rStyle w:val="selectable"/>
         </w:rPr>
-        <w:t xml:space="preserve"> et al., 2018)</w:t>
-      </w:r>
-      <w:r>
-        <w:rPr>
-          <w:rStyle w:val="selectable"/>
-        </w:rPr>
-        <w:t xml:space="preserve">, the </w:t>
+        <w:t xml:space="preserve"> et al., 2018), the </w:t>
       </w:r>
       <w:r>
         <w:rPr>
@@ -676,19 +622,7 @@
           <w:rStyle w:val="selectable"/>
         </w:rPr>
         <w:lastRenderedPageBreak/>
-        <w:t>c</w:t>
-      </w:r>
-      <w:r>
-        <w:rPr>
-          <w:rStyle w:val="selectable"/>
-        </w:rPr>
-        <w:t xml:space="preserve">ompared to an average time of manual contouring that takes 20 minutes by a human. </w:t>
-      </w:r>
-      <w:r>
-        <w:rPr>
-          <w:rStyle w:val="selectable"/>
-        </w:rPr>
-        <w:t xml:space="preserve">These results give in effect a 39% reduced time for contouring with an atlas and a 50% reduction of time spent using deep learning. This does not consider the impact of a human doctor being able to leave a machine to conduct contouring in its entirety without oversight, therefore the 50% reduction in time would occur in a human supervised contouring operation. </w:t>
+        <w:t xml:space="preserve">compared to an average time of manual contouring that takes 20 minutes by a human. These results give in effect a 39% reduced time for contouring with an atlas and a 50% reduction of time spent using deep learning. This does not consider the impact of a human doctor being able to leave a machine to conduct contouring in its entirety without oversight, therefore the 50% reduction in time would occur in a human supervised contouring operation. </w:t>
       </w:r>
       <w:r>
         <w:rPr>
@@ -713,415 +647,418 @@
     </w:p>
     <w:p>
       <w:pPr>
-        <w:pStyle w:val="Heading1"/>
-      </w:pPr>
-      <w:r>
-        <w:t>Commercial Applications of Deep Learning</w:t>
-      </w:r>
-    </w:p>
-    <w:p>
-      <w:pPr>
-        <w:rPr>
-          <w:rStyle w:val="selectable"/>
-        </w:rPr>
-      </w:pPr>
-      <w:r>
-        <w:t xml:space="preserve">Deep learning also plays a significant role in data mining using big data </w:t>
-      </w:r>
-      <w:r>
-        <w:rPr>
-          <w:rStyle w:val="selectable"/>
-        </w:rPr>
-        <w:t>(Zhang et al., 2018).</w:t>
-      </w:r>
-      <w:r>
-        <w:rPr>
-          <w:rStyle w:val="selectable"/>
-        </w:rPr>
-        <w:t xml:space="preserve"> Zhang et al. note that deep learning is used to learn features on extremely large datasets but that in the future with increases in computational power slowing down and a simultaneous increase in the size of data sets, it will be more difficult computationally. </w:t>
-      </w:r>
-    </w:p>
-    <w:p>
-      <w:r>
-        <w:rPr>
-          <w:rStyle w:val="selectable"/>
-        </w:rPr>
-        <w:t xml:space="preserve">Recommending items to a user of a service can be very difficult with items that either have few ratings, called an incomplete cold start or none, a complete cold start </w:t>
-      </w:r>
-      <w:r>
-        <w:rPr>
-          <w:rStyle w:val="selectable"/>
-        </w:rPr>
-        <w:t>(Wei et al., 2017)</w:t>
-      </w:r>
-      <w:r>
-        <w:rPr>
-          <w:rStyle w:val="selectable"/>
-        </w:rPr>
-        <w:t xml:space="preserve">.  Using Netflix rating data, Wei et al developed several models using a deep learning technique and compared their results to a set of baseline examples. </w:t>
-      </w:r>
-      <w:r>
-        <w:rPr>
-          <w:rStyle w:val="selectable"/>
-        </w:rPr>
-        <w:t xml:space="preserve">Their results indicated a significant increase in performance, indicting that their IRCD-ICS model performance more than twice as well as the slowest baseline model.  </w:t>
-      </w:r>
-    </w:p>
-    <w:p>
-      <w:pPr>
-        <w:pStyle w:val="Heading1"/>
-      </w:pPr>
-      <w:r>
-        <w:t>Automotive</w:t>
-      </w:r>
-      <w:r>
-        <w:t xml:space="preserve"> Applications of Deep Learning</w:t>
-      </w:r>
-    </w:p>
-    <w:p>
-      <w:r>
-        <w:t xml:space="preserve">Automotive applications include the use of self-driving cars, using deep learning algorithms that can accurately detect the presence of vehicles and road lanes. Detecting pedestrians via their head pose and body orientation, a subset of automated human activity recognition, is tackled by deep learning (Raza et al., 2018). Because the orientation of a head and torso is greatly predictive of human movement, correct estimates are of great use for automobiles avoiding collision. Raza et al. in experiments achieved a mean accuracy of 0.91 and 0.92 for head pose and full body estimation. </w:t>
-      </w:r>
-    </w:p>
-    <w:p>
-      <w:r>
-        <w:t xml:space="preserve">An approach for detecting traffic accidents from social media data has been demonstrated </w:t>
-      </w:r>
-      <w:r>
-        <w:rPr>
-          <w:rStyle w:val="selectable"/>
-        </w:rPr>
-        <w:t>(Zhang et al., 2018)</w:t>
-      </w:r>
-      <w:r>
-        <w:rPr>
-          <w:rStyle w:val="selectable"/>
-        </w:rPr>
-        <w:t xml:space="preserve"> using the </w:t>
-      </w:r>
-      <w:r>
-        <w:rPr>
-          <w:rStyle w:val="selectable"/>
-        </w:rPr>
-        <w:t>social media tweets from Northern Virginia and New York City</w:t>
-      </w:r>
-      <w:r>
-        <w:t xml:space="preserve">. Deep belief networks (DBN) and long short-term memory were used, with an overall result of 85% accuracy when using a DBN. </w:t>
-      </w:r>
-      <w:r>
-        <w:t xml:space="preserve">It was found that 66% of accident related tweets can be located by the local freeway accident log and that more than 80% are directly tied to abnormal traffic data obtained through loop feedback, a local method of obtaining traffic data. Some bias is noted as well as the characteristics of the twitter users having influence, but the strong correlation of abnormal traffic data suggests a definitive link. Of </w:t>
-      </w:r>
-      <w:r>
-        <w:t>note</w:t>
-      </w:r>
-      <w:r>
-        <w:t xml:space="preserve"> is that the usage of tweets picks up accidents that are not reported to the police so while the data is not an excellent primary source, it is an effective secondary source for information that is otherwise unavailable to the authorities. </w:t>
-      </w:r>
-      <w:r>
-        <w:t xml:space="preserve">With the capability for real-time accident monitoring, social media monitoring for accidents could be a viable as a low-level source for plugging gaps in the </w:t>
-      </w:r>
-      <w:r>
-        <w:t xml:space="preserve">real-time </w:t>
-      </w:r>
-      <w:r>
-        <w:t xml:space="preserve">knowledge of the local police force so long as they operate with caution over the fickle nature of tweets. </w:t>
-      </w:r>
-    </w:p>
-    <w:p>
-      <w:pPr>
-        <w:rPr>
-          <w:rStyle w:val="selectable"/>
-        </w:rPr>
-      </w:pPr>
-      <w:r>
-        <w:rPr>
-          <w:rStyle w:val="selectable"/>
-        </w:rPr>
-        <w:t xml:space="preserve">Obstacle detection remains an issue for self-driving cars and for autonomous robots </w:t>
-      </w:r>
-      <w:r>
-        <w:rPr>
-          <w:rStyle w:val="selectable"/>
-        </w:rPr>
-        <w:t>(</w:t>
-      </w:r>
-      <w:proofErr w:type="spellStart"/>
-      <w:r>
-        <w:rPr>
-          <w:rStyle w:val="selectable"/>
-        </w:rPr>
-        <w:t>Dairi</w:t>
-      </w:r>
-      <w:proofErr w:type="spellEnd"/>
-      <w:r>
-        <w:rPr>
-          <w:rStyle w:val="selectable"/>
-        </w:rPr>
-        <w:t xml:space="preserve"> et al., 2018)</w:t>
-      </w:r>
-      <w:r>
-        <w:rPr>
-          <w:rStyle w:val="selectable"/>
-        </w:rPr>
-        <w:t xml:space="preserve">. Using a vision-based obstacle detection system </w:t>
-      </w:r>
-      <w:proofErr w:type="spellStart"/>
-      <w:r>
-        <w:rPr>
-          <w:rStyle w:val="selectable"/>
-        </w:rPr>
-        <w:t>Dairi</w:t>
-      </w:r>
-      <w:proofErr w:type="spellEnd"/>
-      <w:r>
-        <w:rPr>
-          <w:rStyle w:val="selectable"/>
-        </w:rPr>
-        <w:t xml:space="preserve"> et al used deep Boltzmann machines </w:t>
-      </w:r>
-      <w:r>
-        <w:rPr>
-          <w:rStyle w:val="selectable"/>
-        </w:rPr>
-        <w:t>with</w:t>
-      </w:r>
-      <w:r>
-        <w:rPr>
-          <w:rStyle w:val="selectable"/>
-        </w:rPr>
-        <w:t xml:space="preserve"> auto-encoders to greatly reduce the dimensionality of data. </w:t>
-      </w:r>
-      <w:r>
-        <w:rPr>
-          <w:rStyle w:val="selectable"/>
-        </w:rPr>
-        <w:t>Deep learning algorithms use a large quantity of data and processing power, particularly for frame by frame processing. In contrast to a traditional deep learning system that simply has an output layer, auto encoders formed the output layer, directly taking the output and then reducing its footprint. In field testing it was</w:t>
-      </w:r>
-      <w:r>
-        <w:rPr>
-          <w:rStyle w:val="selectable"/>
-        </w:rPr>
-        <w:t xml:space="preserve"> </w:t>
-      </w:r>
-      <w:r>
-        <w:rPr>
-          <w:rStyle w:val="selectable"/>
-        </w:rPr>
-        <w:lastRenderedPageBreak/>
-        <w:t>discovered that an accurate way of determining the</w:t>
-      </w:r>
-      <w:r>
-        <w:rPr>
-          <w:rStyle w:val="selectable"/>
-        </w:rPr>
-        <w:t xml:space="preserve"> number of</w:t>
-      </w:r>
-      <w:r>
-        <w:rPr>
-          <w:rStyle w:val="selectable"/>
-        </w:rPr>
-        <w:t xml:space="preserve"> incidents of obstacles in</w:t>
-      </w:r>
-      <w:r>
-        <w:rPr>
-          <w:rStyle w:val="selectable"/>
-        </w:rPr>
-        <w:t xml:space="preserve"> stereo</w:t>
-      </w:r>
-      <w:r>
-        <w:rPr>
-          <w:rStyle w:val="selectable"/>
-        </w:rPr>
-        <w:t xml:space="preserve">vision was strongly correlated with the density of the surrounding scene.  </w:t>
-      </w:r>
-      <w:r>
-        <w:rPr>
-          <w:rStyle w:val="selectable"/>
-        </w:rPr>
-        <w:t>Additionally, obstacle detection was treated as an anomaly detection problem</w:t>
-      </w:r>
-      <w:r>
-        <w:rPr>
-          <w:rStyle w:val="selectable"/>
-        </w:rPr>
-        <w:t>, with outliers</w:t>
-      </w:r>
-      <w:r>
-        <w:rPr>
-          <w:rStyle w:val="selectable"/>
-        </w:rPr>
-        <w:t xml:space="preserve"> identified, confirmed as obstacles and</w:t>
-      </w:r>
-      <w:r>
-        <w:rPr>
-          <w:rStyle w:val="selectable"/>
-        </w:rPr>
-        <w:t xml:space="preserve"> fed to a tracking </w:t>
-      </w:r>
-      <w:r>
-        <w:rPr>
-          <w:rStyle w:val="selectable"/>
-        </w:rPr>
-        <w:t>system</w:t>
-      </w:r>
-      <w:r>
-        <w:rPr>
-          <w:rStyle w:val="selectable"/>
-        </w:rPr>
-        <w:t xml:space="preserve">. </w:t>
-      </w:r>
-      <w:r>
-        <w:rPr>
-          <w:rStyle w:val="selectable"/>
-        </w:rPr>
-        <w:t xml:space="preserve">False alerts were deal with through the </w:t>
-      </w:r>
-      <w:r>
-        <w:rPr>
-          <w:rStyle w:val="selectable"/>
-        </w:rPr>
-        <w:t>improv</w:t>
-      </w:r>
-      <w:r>
-        <w:rPr>
-          <w:rStyle w:val="selectable"/>
-        </w:rPr>
-        <w:t>ement of</w:t>
-      </w:r>
-      <w:r>
-        <w:rPr>
-          <w:rStyle w:val="selectable"/>
-        </w:rPr>
-        <w:t xml:space="preserve"> accuracy</w:t>
-      </w:r>
-      <w:r>
-        <w:rPr>
-          <w:rStyle w:val="selectable"/>
-        </w:rPr>
-        <w:t xml:space="preserve"> by using</w:t>
-      </w:r>
-      <w:r>
-        <w:rPr>
-          <w:rStyle w:val="selectable"/>
-        </w:rPr>
-        <w:t xml:space="preserve"> two models</w:t>
-      </w:r>
-      <w:r>
-        <w:rPr>
-          <w:rStyle w:val="selectable"/>
-        </w:rPr>
-        <w:t>. These models</w:t>
-      </w:r>
-      <w:r>
-        <w:rPr>
-          <w:rStyle w:val="selectable"/>
-        </w:rPr>
-        <w:t xml:space="preserve"> were used, set and trained for open, free scenes and busy, cluttered and urban scenes</w:t>
-      </w:r>
-      <w:r>
-        <w:rPr>
-          <w:rStyle w:val="selectable"/>
-        </w:rPr>
-        <w:t xml:space="preserve"> respectively</w:t>
-      </w:r>
-      <w:r>
-        <w:rPr>
-          <w:rStyle w:val="selectable"/>
-        </w:rPr>
-        <w:t>. The combination of these two models allowed a more accurate model that was able to deal with fuzzy situations</w:t>
-      </w:r>
-      <w:r>
-        <w:rPr>
-          <w:rStyle w:val="selectable"/>
-        </w:rPr>
-        <w:t>, which are particularly common in very busy urban areas</w:t>
-      </w:r>
-      <w:r>
-        <w:rPr>
-          <w:rStyle w:val="selectable"/>
-        </w:rPr>
-        <w:t xml:space="preserve">. </w:t>
-      </w:r>
-      <w:r>
-        <w:rPr>
-          <w:rStyle w:val="selectable"/>
-        </w:rPr>
-        <w:t>R</w:t>
-      </w:r>
-      <w:r>
-        <w:rPr>
-          <w:rStyle w:val="selectable"/>
-        </w:rPr>
-        <w:t xml:space="preserve">esults </w:t>
-      </w:r>
-      <w:r>
-        <w:rPr>
-          <w:rStyle w:val="selectable"/>
-        </w:rPr>
-        <w:t>proved</w:t>
-      </w:r>
-      <w:r>
-        <w:rPr>
-          <w:rStyle w:val="selectable"/>
-        </w:rPr>
-        <w:t xml:space="preserve"> the reliability of their system in detecting obstacles</w:t>
-      </w:r>
-      <w:r>
-        <w:rPr>
-          <w:rStyle w:val="selectable"/>
-        </w:rPr>
-        <w:t xml:space="preserve"> and in</w:t>
-      </w:r>
-      <w:r>
-        <w:rPr>
-          <w:rStyle w:val="selectable"/>
-        </w:rPr>
-        <w:t xml:space="preserve"> conclusion they noted that </w:t>
-      </w:r>
-      <w:r>
-        <w:rPr>
-          <w:rStyle w:val="selectable"/>
-        </w:rPr>
-        <w:t xml:space="preserve">a high level of </w:t>
-      </w:r>
-      <w:r>
-        <w:rPr>
-          <w:rStyle w:val="selectable"/>
-        </w:rPr>
-        <w:t xml:space="preserve">noise reduction and </w:t>
-      </w:r>
-      <w:r>
-        <w:rPr>
-          <w:rStyle w:val="selectable"/>
-        </w:rPr>
-        <w:t>superior</w:t>
-      </w:r>
-      <w:r>
-        <w:rPr>
-          <w:rStyle w:val="selectable"/>
-        </w:rPr>
-        <w:t xml:space="preserve"> image quality was </w:t>
-      </w:r>
-      <w:r>
-        <w:rPr>
-          <w:rStyle w:val="selectable"/>
-        </w:rPr>
-        <w:t>the</w:t>
-      </w:r>
-      <w:r>
-        <w:rPr>
-          <w:rStyle w:val="selectable"/>
-        </w:rPr>
-        <w:t xml:space="preserve"> primary concern in achieving reliable results. </w:t>
+        <w:rPr>
+          <w:rStyle w:val="selectable"/>
+        </w:rPr>
+      </w:pPr>
+      <w:r>
+        <w:rPr>
+          <w:rStyle w:val="selectable"/>
+        </w:rPr>
+        <w:t>A review paper on the pharmaceutical and bioinformatic applications of deep learning states that “There is a huge potential in applying DNNs in the process of drug discovery, design and validation that could improve performance and greatly reduce costs” (</w:t>
+      </w:r>
+      <w:proofErr w:type="spellStart"/>
+      <w:r>
+        <w:rPr>
+          <w:rStyle w:val="selectable"/>
+        </w:rPr>
+        <w:t>Pastur-Romay</w:t>
+      </w:r>
+      <w:proofErr w:type="spellEnd"/>
+      <w:r>
+        <w:rPr>
+          <w:rStyle w:val="selectable"/>
+        </w:rPr>
+        <w:t xml:space="preserve"> et al., 2016). This is due to the scale of the data involved with testing new drug</w:t>
       </w:r>
       <w:bookmarkStart w:id="0" w:name="_GoBack"/>
       <w:bookmarkEnd w:id="0"/>
+      <w:r>
+        <w:rPr>
+          <w:rStyle w:val="selectable"/>
+        </w:rPr>
+        <w:t>s. An example study mentioned that involved 150,000 substances was criticised for having too small a sample size</w:t>
+      </w:r>
+      <w:r>
+        <w:rPr>
+          <w:rStyle w:val="selectable"/>
+        </w:rPr>
+        <w:t xml:space="preserve">, which is a testament to the enormous scale of data-driven challenges in drug development. </w:t>
+      </w:r>
     </w:p>
     <w:p>
       <w:pPr>
         <w:pStyle w:val="Heading1"/>
       </w:pPr>
       <w:r>
+        <w:t>Commercial Applications of Deep Learning</w:t>
+      </w:r>
+    </w:p>
+    <w:p>
+      <w:pPr>
+        <w:rPr>
+          <w:rStyle w:val="selectable"/>
+        </w:rPr>
+      </w:pPr>
+      <w:r>
+        <w:t xml:space="preserve">Deep learning also plays a significant role in data mining using big data </w:t>
+      </w:r>
+      <w:r>
+        <w:rPr>
+          <w:rStyle w:val="selectable"/>
+        </w:rPr>
+        <w:t>(Zhang et al., 2018).</w:t>
+      </w:r>
+      <w:r>
+        <w:rPr>
+          <w:rStyle w:val="selectable"/>
+        </w:rPr>
+        <w:t xml:space="preserve"> Zhang et al. note that deep learning is used to learn features on extremely large datasets but that in the future with increases in computational power slowing down and a simultaneous increase in the size of data sets, it will be more difficult computationally. </w:t>
+      </w:r>
+    </w:p>
+    <w:p>
+      <w:r>
+        <w:rPr>
+          <w:rStyle w:val="selectable"/>
+        </w:rPr>
+        <w:t xml:space="preserve">Recommending items to a user of a service can be very difficult with items that either have few ratings, called an incomplete cold start or none, a complete cold start (Wei et al., 2017).  Using Netflix rating data, Wei et al developed several models using a deep learning technique and compared their results to a set of baseline examples. </w:t>
+      </w:r>
+      <w:r>
+        <w:rPr>
+          <w:rStyle w:val="selectable"/>
+        </w:rPr>
+        <w:t xml:space="preserve">Their results indicated a significant increase in performance, indicting that their IRCD-ICS model performance more than twice as well as the slowest baseline model.  </w:t>
+      </w:r>
+    </w:p>
+    <w:p>
+      <w:pPr>
+        <w:pStyle w:val="Heading1"/>
+      </w:pPr>
+      <w:r>
+        <w:t>Automotive</w:t>
+      </w:r>
+      <w:r>
+        <w:t xml:space="preserve"> Applications of Deep Learning</w:t>
+      </w:r>
+    </w:p>
+    <w:p>
+      <w:r>
+        <w:t xml:space="preserve">Automotive applications include the use of self-driving cars, using deep learning algorithms that can accurately detect the presence of vehicles and road lanes. Detecting pedestrians via their head pose and body orientation, a subset of automated human activity recognition, is tackled by deep learning (Raza et al., 2018). Because the orientation of a head and torso is greatly predictive of human movement, correct estimates are of great use for automobiles avoiding collision. Raza et al. in experiments achieved a mean accuracy of 0.91 and 0.92 for head pose and full body estimation. </w:t>
+      </w:r>
+    </w:p>
+    <w:p>
+      <w:r>
+        <w:t xml:space="preserve">An approach for detecting traffic accidents from social media data has been demonstrated </w:t>
+      </w:r>
+      <w:r>
+        <w:rPr>
+          <w:rStyle w:val="selectable"/>
+        </w:rPr>
+        <w:t>(Zhang et al., 2018)</w:t>
+      </w:r>
+      <w:r>
+        <w:rPr>
+          <w:rStyle w:val="selectable"/>
+        </w:rPr>
+        <w:t xml:space="preserve"> using the </w:t>
+      </w:r>
+      <w:r>
+        <w:rPr>
+          <w:rStyle w:val="selectable"/>
+        </w:rPr>
+        <w:t>social media tweets from Northern Virginia and New York City</w:t>
+      </w:r>
+      <w:r>
+        <w:t xml:space="preserve">. Deep belief networks (DBN) and long short-term memory were used, with an overall result of 85% accuracy when using a DBN. </w:t>
+      </w:r>
+      <w:r>
+        <w:t xml:space="preserve">It was found that 66% of accident related tweets can be located by the local freeway accident log and that more than 80% are directly tied to abnormal traffic data obtained through loop feedback, a local method of obtaining traffic data. Some bias is noted as well as the characteristics of the twitter users having influence, but the strong correlation of abnormal traffic data suggests a definitive link. Of </w:t>
+      </w:r>
+      <w:r>
+        <w:t>note</w:t>
+      </w:r>
+      <w:r>
+        <w:t xml:space="preserve"> is that the usage of tweets picks up accidents that are not reported to the police so while the data is not an excellent primary source, it is an effective secondary source for information that is otherwise unavailable to the authorities. </w:t>
+      </w:r>
+      <w:r>
+        <w:t xml:space="preserve">With the capability for real-time accident monitoring, social media monitoring for accidents could be a viable as a low-level source for plugging gaps in the real-time knowledge of the local police force so long as they operate with caution over the fickle nature of tweets. </w:t>
+      </w:r>
+    </w:p>
+    <w:p>
+      <w:pPr>
+        <w:rPr>
+          <w:rStyle w:val="selectable"/>
+        </w:rPr>
+      </w:pPr>
+      <w:r>
+        <w:rPr>
+          <w:rStyle w:val="selectable"/>
+        </w:rPr>
+        <w:lastRenderedPageBreak/>
+        <w:t>Obstacle detection remains an issue for self-driving cars and for autonomous robots (</w:t>
+      </w:r>
+      <w:proofErr w:type="spellStart"/>
+      <w:r>
+        <w:rPr>
+          <w:rStyle w:val="selectable"/>
+        </w:rPr>
+        <w:t>Dairi</w:t>
+      </w:r>
+      <w:proofErr w:type="spellEnd"/>
+      <w:r>
+        <w:rPr>
+          <w:rStyle w:val="selectable"/>
+        </w:rPr>
+        <w:t xml:space="preserve"> et al., 2018). Using a vision-based obstacle detection system </w:t>
+      </w:r>
+      <w:proofErr w:type="spellStart"/>
+      <w:r>
+        <w:rPr>
+          <w:rStyle w:val="selectable"/>
+        </w:rPr>
+        <w:t>Dairi</w:t>
+      </w:r>
+      <w:proofErr w:type="spellEnd"/>
+      <w:r>
+        <w:rPr>
+          <w:rStyle w:val="selectable"/>
+        </w:rPr>
+        <w:t xml:space="preserve"> et al used deep Boltzmann machines </w:t>
+      </w:r>
+      <w:r>
+        <w:rPr>
+          <w:rStyle w:val="selectable"/>
+        </w:rPr>
+        <w:t>with</w:t>
+      </w:r>
+      <w:r>
+        <w:rPr>
+          <w:rStyle w:val="selectable"/>
+        </w:rPr>
+        <w:t xml:space="preserve"> auto-encoders to greatly reduce the dimensionality of data. </w:t>
+      </w:r>
+      <w:r>
+        <w:rPr>
+          <w:rStyle w:val="selectable"/>
+        </w:rPr>
+        <w:t>Deep learning algorithms use a large quantity of data and processing power, particularly for frame by frame processing. In contrast to a traditional deep learning system that simply has an output layer, auto encoders formed the output layer, directly taking the output and then reducing its footprint. In field testing it was</w:t>
+      </w:r>
+      <w:r>
+        <w:rPr>
+          <w:rStyle w:val="selectable"/>
+        </w:rPr>
+        <w:t xml:space="preserve"> discovered that an accurate way of determining the</w:t>
+      </w:r>
+      <w:r>
+        <w:rPr>
+          <w:rStyle w:val="selectable"/>
+        </w:rPr>
+        <w:t xml:space="preserve"> number of</w:t>
+      </w:r>
+      <w:r>
+        <w:rPr>
+          <w:rStyle w:val="selectable"/>
+        </w:rPr>
+        <w:t xml:space="preserve"> incidents of obstacles in</w:t>
+      </w:r>
+      <w:r>
+        <w:rPr>
+          <w:rStyle w:val="selectable"/>
+        </w:rPr>
+        <w:t xml:space="preserve"> stereo</w:t>
+      </w:r>
+      <w:r>
+        <w:rPr>
+          <w:rStyle w:val="selectable"/>
+        </w:rPr>
+        <w:t xml:space="preserve">vision was strongly correlated with the density of the surrounding scene.  </w:t>
+      </w:r>
+      <w:r>
+        <w:rPr>
+          <w:rStyle w:val="selectable"/>
+        </w:rPr>
+        <w:t>Additionally, obstacle detection was treated as an anomaly detection problem</w:t>
+      </w:r>
+      <w:r>
+        <w:rPr>
+          <w:rStyle w:val="selectable"/>
+        </w:rPr>
+        <w:t>, with outliers</w:t>
+      </w:r>
+      <w:r>
+        <w:rPr>
+          <w:rStyle w:val="selectable"/>
+        </w:rPr>
+        <w:t xml:space="preserve"> identified, confirmed as obstacles and</w:t>
+      </w:r>
+      <w:r>
+        <w:rPr>
+          <w:rStyle w:val="selectable"/>
+        </w:rPr>
+        <w:t xml:space="preserve"> fed to a tracking </w:t>
+      </w:r>
+      <w:r>
+        <w:rPr>
+          <w:rStyle w:val="selectable"/>
+        </w:rPr>
+        <w:t>system</w:t>
+      </w:r>
+      <w:r>
+        <w:rPr>
+          <w:rStyle w:val="selectable"/>
+        </w:rPr>
+        <w:t xml:space="preserve">. </w:t>
+      </w:r>
+      <w:r>
+        <w:rPr>
+          <w:rStyle w:val="selectable"/>
+        </w:rPr>
+        <w:t xml:space="preserve">False alerts were deal with through the </w:t>
+      </w:r>
+      <w:r>
+        <w:rPr>
+          <w:rStyle w:val="selectable"/>
+        </w:rPr>
+        <w:t>improv</w:t>
+      </w:r>
+      <w:r>
+        <w:rPr>
+          <w:rStyle w:val="selectable"/>
+        </w:rPr>
+        <w:t>ement of</w:t>
+      </w:r>
+      <w:r>
+        <w:rPr>
+          <w:rStyle w:val="selectable"/>
+        </w:rPr>
+        <w:t xml:space="preserve"> accuracy</w:t>
+      </w:r>
+      <w:r>
+        <w:rPr>
+          <w:rStyle w:val="selectable"/>
+        </w:rPr>
+        <w:t xml:space="preserve"> by using</w:t>
+      </w:r>
+      <w:r>
+        <w:rPr>
+          <w:rStyle w:val="selectable"/>
+        </w:rPr>
+        <w:t xml:space="preserve"> two models</w:t>
+      </w:r>
+      <w:r>
+        <w:rPr>
+          <w:rStyle w:val="selectable"/>
+        </w:rPr>
+        <w:t>. These models</w:t>
+      </w:r>
+      <w:r>
+        <w:rPr>
+          <w:rStyle w:val="selectable"/>
+        </w:rPr>
+        <w:t xml:space="preserve"> were used, set and trained for open, free scenes and busy, cluttered and urban scenes</w:t>
+      </w:r>
+      <w:r>
+        <w:rPr>
+          <w:rStyle w:val="selectable"/>
+        </w:rPr>
+        <w:t xml:space="preserve"> respectively</w:t>
+      </w:r>
+      <w:r>
+        <w:rPr>
+          <w:rStyle w:val="selectable"/>
+        </w:rPr>
+        <w:t>. The combination of these two models allowed a more accurate model that was able to deal with fuzzy situations</w:t>
+      </w:r>
+      <w:r>
+        <w:rPr>
+          <w:rStyle w:val="selectable"/>
+        </w:rPr>
+        <w:t>, which are particularly common in very busy urban areas</w:t>
+      </w:r>
+      <w:r>
+        <w:rPr>
+          <w:rStyle w:val="selectable"/>
+        </w:rPr>
+        <w:t xml:space="preserve">. </w:t>
+      </w:r>
+      <w:r>
+        <w:rPr>
+          <w:rStyle w:val="selectable"/>
+        </w:rPr>
+        <w:t>R</w:t>
+      </w:r>
+      <w:r>
+        <w:rPr>
+          <w:rStyle w:val="selectable"/>
+        </w:rPr>
+        <w:t xml:space="preserve">esults </w:t>
+      </w:r>
+      <w:r>
+        <w:rPr>
+          <w:rStyle w:val="selectable"/>
+        </w:rPr>
+        <w:t>proved</w:t>
+      </w:r>
+      <w:r>
+        <w:rPr>
+          <w:rStyle w:val="selectable"/>
+        </w:rPr>
+        <w:t xml:space="preserve"> the reliability of their system in detecting obstacles</w:t>
+      </w:r>
+      <w:r>
+        <w:rPr>
+          <w:rStyle w:val="selectable"/>
+        </w:rPr>
+        <w:t xml:space="preserve"> and in</w:t>
+      </w:r>
+      <w:r>
+        <w:rPr>
+          <w:rStyle w:val="selectable"/>
+        </w:rPr>
+        <w:t xml:space="preserve"> conclusion they noted that </w:t>
+      </w:r>
+      <w:r>
+        <w:rPr>
+          <w:rStyle w:val="selectable"/>
+        </w:rPr>
+        <w:t xml:space="preserve">a high level of </w:t>
+      </w:r>
+      <w:r>
+        <w:rPr>
+          <w:rStyle w:val="selectable"/>
+        </w:rPr>
+        <w:t xml:space="preserve">noise reduction and </w:t>
+      </w:r>
+      <w:r>
+        <w:rPr>
+          <w:rStyle w:val="selectable"/>
+        </w:rPr>
+        <w:t>superior</w:t>
+      </w:r>
+      <w:r>
+        <w:rPr>
+          <w:rStyle w:val="selectable"/>
+        </w:rPr>
+        <w:t xml:space="preserve"> image quality was </w:t>
+      </w:r>
+      <w:r>
+        <w:rPr>
+          <w:rStyle w:val="selectable"/>
+        </w:rPr>
+        <w:t>the</w:t>
+      </w:r>
+      <w:r>
+        <w:rPr>
+          <w:rStyle w:val="selectable"/>
+        </w:rPr>
+        <w:t xml:space="preserve"> primary concern in achieving reliable results. </w:t>
+      </w:r>
+    </w:p>
+    <w:p>
+      <w:pPr>
+        <w:pStyle w:val="Heading1"/>
+      </w:pPr>
+      <w:r>
         <w:t>Conclusions</w:t>
       </w:r>
     </w:p>
@@ -1156,6 +1093,29 @@
       <w:r>
         <w:t xml:space="preserve">that involve large datasets. </w:t>
       </w:r>
+      <w:r>
+        <w:t xml:space="preserve">Other articles are more positive and see a maintenance of Moore’s law into the future </w:t>
+      </w:r>
+      <w:r>
+        <w:rPr>
+          <w:rStyle w:val="selectable"/>
+        </w:rPr>
+        <w:t>(</w:t>
+      </w:r>
+      <w:proofErr w:type="spellStart"/>
+      <w:r>
+        <w:rPr>
+          <w:rStyle w:val="selectable"/>
+        </w:rPr>
+        <w:t>Pastur-Romay</w:t>
+      </w:r>
+      <w:proofErr w:type="spellEnd"/>
+      <w:r>
+        <w:rPr>
+          <w:rStyle w:val="selectable"/>
+        </w:rPr>
+        <w:t xml:space="preserve"> et al., 2016), but I think there will be a continuation of the current trend for a gradual slowdown. Even taking a slight reduction in Moore’s law into account at hinted at in this article, it’s likely deep learning will be able to simulate a human brain sized network in terms of the number of neurons within the next few decades, though in terms of connections we’re still far, far away from achieving such a level of detail. </w:t>
+      </w:r>
     </w:p>
     <w:p>
       <w:r>
@@ -1206,7 +1166,11 @@
         <w:t>cloud-based</w:t>
       </w:r>
       <w:r>
-        <w:t xml:space="preserve"> image processor though it states openly that connection issues to the cloud server can be an issue. As human lives would be on the line it is reasonable to expect that such computing power would have to be local to the automobile itself. With all that said, i</w:t>
+        <w:t xml:space="preserve"> image processor though it states </w:t>
+      </w:r>
+      <w:r>
+        <w:lastRenderedPageBreak/>
+        <w:t>openly that connection issues to the cloud server can be an issue. As human lives would be on the line it is reasonable to expect that such computing power would have to be local to the automobile itself. With all that said, i</w:t>
       </w:r>
       <w:r>
         <w:t xml:space="preserve">t seems inevitable that self-driving cars will be on the roads </w:t>
@@ -1294,11 +1258,7 @@
         <w:t xml:space="preserve">. </w:t>
       </w:r>
       <w:r>
-        <w:t xml:space="preserve">There has </w:t>
-      </w:r>
-      <w:r>
-        <w:lastRenderedPageBreak/>
-        <w:t xml:space="preserve">been swaying from unsupervised learning to supervised and now back to unsupervised learning, an observation noted in the journal, Nature </w:t>
+        <w:t xml:space="preserve">There has been swaying from unsupervised learning to supervised and now back to unsupervised learning, an observation noted in the journal, Nature </w:t>
       </w:r>
       <w:r>
         <w:rPr>
@@ -1332,13 +1292,7 @@
         <w:rPr>
           <w:rStyle w:val="selectable"/>
         </w:rPr>
-        <w:t xml:space="preserve"> and Hinton, 2015)</w:t>
-      </w:r>
-      <w:r>
-        <w:rPr>
-          <w:rStyle w:val="selectable"/>
-        </w:rPr>
-        <w:t xml:space="preserve"> and supported additionally by </w:t>
+        <w:t xml:space="preserve"> and Hinton, 2015) and supported additionally by </w:t>
       </w:r>
       <w:proofErr w:type="spellStart"/>
       <w:r>
@@ -1352,13 +1306,7 @@
         <w:rPr>
           <w:rStyle w:val="selectable"/>
         </w:rPr>
-        <w:t xml:space="preserve"> et al</w:t>
-      </w:r>
-      <w:r>
-        <w:rPr>
-          <w:rStyle w:val="selectable"/>
-        </w:rPr>
-        <w:t xml:space="preserve">. (2017). </w:t>
+        <w:t xml:space="preserve"> et al. (2017). </w:t>
       </w:r>
     </w:p>
     <w:p>
@@ -1370,13 +1318,7 @@
         <w:rPr>
           <w:rStyle w:val="selectable"/>
         </w:rPr>
-        <w:t>L</w:t>
-      </w:r>
-      <w:r>
-        <w:rPr>
-          <w:rStyle w:val="selectable"/>
-        </w:rPr>
-        <w:t>eCun</w:t>
+        <w:t>LeCun</w:t>
       </w:r>
       <w:proofErr w:type="spellEnd"/>
       <w:r>
@@ -1397,25 +1339,7 @@
         <w:rPr>
           <w:rStyle w:val="selectable"/>
         </w:rPr>
-        <w:t xml:space="preserve"> and Hinton </w:t>
-      </w:r>
-      <w:r>
-        <w:rPr>
-          <w:rStyle w:val="selectable"/>
-        </w:rPr>
-        <w:t>(</w:t>
-      </w:r>
-      <w:r>
-        <w:rPr>
-          <w:rStyle w:val="selectable"/>
-        </w:rPr>
-        <w:t>2015)</w:t>
-      </w:r>
-      <w:r>
-        <w:rPr>
-          <w:rStyle w:val="selectable"/>
-        </w:rPr>
-        <w:t xml:space="preserve"> and </w:t>
+        <w:t xml:space="preserve"> and Hinton (2015) and </w:t>
       </w:r>
       <w:proofErr w:type="spellStart"/>
       <w:r>
@@ -2167,6 +2091,7 @@
         <w:rPr>
           <w:rStyle w:val="selectable"/>
         </w:rPr>
+        <w:lastRenderedPageBreak/>
         <w:t>Mohsen, H., El-</w:t>
       </w:r>
       <w:proofErr w:type="spellStart"/>
@@ -2378,11 +2303,87 @@
           <w:rStyle w:val="selectable"/>
         </w:rPr>
       </w:pPr>
-      <w:r>
-        <w:rPr>
-          <w:rStyle w:val="selectable"/>
-        </w:rPr>
-        <w:lastRenderedPageBreak/>
+      <w:proofErr w:type="spellStart"/>
+      <w:r>
+        <w:rPr>
+          <w:rStyle w:val="selectable"/>
+        </w:rPr>
+        <w:t>Pastur-Romay</w:t>
+      </w:r>
+      <w:proofErr w:type="spellEnd"/>
+      <w:r>
+        <w:rPr>
+          <w:rStyle w:val="selectable"/>
+        </w:rPr>
+        <w:t xml:space="preserve">, L., </w:t>
+      </w:r>
+      <w:proofErr w:type="spellStart"/>
+      <w:r>
+        <w:rPr>
+          <w:rStyle w:val="selectable"/>
+        </w:rPr>
+        <w:t>Cedrón</w:t>
+      </w:r>
+      <w:proofErr w:type="spellEnd"/>
+      <w:r>
+        <w:rPr>
+          <w:rStyle w:val="selectable"/>
+        </w:rPr>
+        <w:t xml:space="preserve">, F., </w:t>
+      </w:r>
+      <w:proofErr w:type="spellStart"/>
+      <w:r>
+        <w:rPr>
+          <w:rStyle w:val="selectable"/>
+        </w:rPr>
+        <w:t>Pazos</w:t>
+      </w:r>
+      <w:proofErr w:type="spellEnd"/>
+      <w:r>
+        <w:rPr>
+          <w:rStyle w:val="selectable"/>
+        </w:rPr>
+        <w:t>, A. and Porto-</w:t>
+      </w:r>
+      <w:proofErr w:type="spellStart"/>
+      <w:r>
+        <w:rPr>
+          <w:rStyle w:val="selectable"/>
+        </w:rPr>
+        <w:t>Pazos</w:t>
+      </w:r>
+      <w:proofErr w:type="spellEnd"/>
+      <w:r>
+        <w:rPr>
+          <w:rStyle w:val="selectable"/>
+        </w:rPr>
+        <w:t xml:space="preserve">, A. (2016). Deep Artificial Neural Networks and Neuromorphic Chips for Big Data Analysis: Pharmaceutical and Bioinformatics Applications. </w:t>
+      </w:r>
+      <w:r>
+        <w:rPr>
+          <w:rStyle w:val="selectable"/>
+          <w:i/>
+          <w:iCs/>
+        </w:rPr>
+        <w:t>International Journal of Molecular Sciences</w:t>
+      </w:r>
+      <w:r>
+        <w:rPr>
+          <w:rStyle w:val="selectable"/>
+        </w:rPr>
+        <w:t>, 17(8), p.1313.</w:t>
+      </w:r>
+    </w:p>
+    <w:p>
+      <w:pPr>
+        <w:rPr>
+          <w:rStyle w:val="selectable"/>
+        </w:rPr>
+      </w:pPr>
+      <w:r>
+        <w:rPr>
+          <w:rStyle w:val="selectable"/>
+        </w:rPr>
         <w:t xml:space="preserve">Raza, M., Chen, Z., Rehman, S., Wang, P. and Bao, P. (2018). Appearance based pedestrians’ head pose and body orientation estimation using deep learning. </w:t>
       </w:r>
       <w:r>

</xml_diff>